<commit_message>
updated document git log and readme
</commit_message>
<xml_diff>
--- a/A4/A4.docx
+++ b/A4/A4.docx
@@ -4,25 +4,109 @@
   <w:body>
     <w:p>
       <w:pPr>
-        <w:spacing w:after="0"/>
+        <w:spacing w:after="0" w:line="240" w:lineRule="auto"/>
         <w:contextualSpacing/>
-      </w:pPr>
-    </w:p>
-    <w:p>
-      <w:pPr>
-        <w:spacing w:after="0"/>
+        <w:jc w:val="right"/>
+      </w:pPr>
+      <w:r>
+        <w:t>Benjamin Witt</w:t>
+      </w:r>
+    </w:p>
+    <w:p>
+      <w:pPr>
+        <w:spacing w:after="0" w:line="240" w:lineRule="auto"/>
         <w:contextualSpacing/>
-      </w:pPr>
-    </w:p>
-    <w:p>
-      <w:pPr>
-        <w:spacing w:after="0"/>
+        <w:jc w:val="right"/>
+      </w:pPr>
+      <w:r>
+        <w:t>CS</w:t>
+      </w:r>
+      <w:r>
+        <w:t>414-A4</w:t>
+      </w:r>
+    </w:p>
+    <w:p>
+      <w:pPr>
+        <w:spacing w:after="0" w:line="240" w:lineRule="auto"/>
+        <w:contextualSpacing/>
+        <w:jc w:val="right"/>
+      </w:pPr>
+      <w:r>
+        <w:t>10/29/2014</w:t>
+      </w:r>
+    </w:p>
+    <w:p>
+      <w:pPr>
+        <w:spacing w:after="0" w:line="240" w:lineRule="auto"/>
+        <w:contextualSpacing/>
+        <w:jc w:val="right"/>
+      </w:pPr>
+    </w:p>
+    <w:p>
+      <w:pPr>
+        <w:spacing w:after="0" w:line="240" w:lineRule="auto"/>
+        <w:contextualSpacing/>
+      </w:pPr>
+    </w:p>
+    <w:p>
+      <w:pPr>
+        <w:spacing w:after="0" w:line="240" w:lineRule="auto"/>
+        <w:contextualSpacing/>
+      </w:pPr>
+      <w:r>
+        <w:drawing>
+          <wp:inline distT="0" distB="0" distL="0" distR="0" wp14:anchorId="2F024D1A" wp14:editId="5D2D3C9F">
+            <wp:extent cx="5943600" cy="6640830"/>
+            <wp:effectExtent l="0" t="0" r="0" b="7620"/>
+            <wp:docPr id="5" name="Picture 5"/>
+            <wp:cNvGraphicFramePr>
+              <a:graphicFrameLocks xmlns:a="http://schemas.openxmlformats.org/drawingml/2006/main" noChangeAspect="1"/>
+            </wp:cNvGraphicFramePr>
+            <a:graphic xmlns:a="http://schemas.openxmlformats.org/drawingml/2006/main">
+              <a:graphicData uri="http://schemas.openxmlformats.org/drawingml/2006/picture">
+                <pic:pic xmlns:pic="http://schemas.openxmlformats.org/drawingml/2006/picture">
+                  <pic:nvPicPr>
+                    <pic:cNvPr id="1" name=""/>
+                    <pic:cNvPicPr/>
+                  </pic:nvPicPr>
+                  <pic:blipFill>
+                    <a:blip r:embed="rId7"/>
+                    <a:stretch>
+                      <a:fillRect/>
+                    </a:stretch>
+                  </pic:blipFill>
+                  <pic:spPr>
+                    <a:xfrm>
+                      <a:off x="0" y="0"/>
+                      <a:ext cx="5943600" cy="6640830"/>
+                    </a:xfrm>
+                    <a:prstGeom prst="rect">
+                      <a:avLst/>
+                    </a:prstGeom>
+                  </pic:spPr>
+                </pic:pic>
+              </a:graphicData>
+            </a:graphic>
+          </wp:inline>
+        </w:drawing>
+      </w:r>
+    </w:p>
+    <w:p>
+      <w:pPr>
+        <w:spacing w:after="0" w:line="240" w:lineRule="auto"/>
+        <w:contextualSpacing/>
+      </w:pPr>
+    </w:p>
+    <w:p>
+      <w:pPr>
+        <w:spacing w:after="0" w:line="240" w:lineRule="auto"/>
         <w:contextualSpacing/>
       </w:pPr>
       <w:r>
         <w:rPr>
           <w:noProof/>
         </w:rPr>
+        <w:lastRenderedPageBreak/>
         <w:drawing>
           <wp:inline distT="0" distB="0" distL="0" distR="0" wp14:anchorId="19239000" wp14:editId="20F861E8">
             <wp:extent cx="5943600" cy="3444240"/>
@@ -39,7 +123,7 @@
                     <pic:cNvPicPr/>
                   </pic:nvPicPr>
                   <pic:blipFill>
-                    <a:blip r:embed="rId5"/>
+                    <a:blip r:embed="rId8"/>
                     <a:stretch>
                       <a:fillRect/>
                     </a:stretch>
@@ -62,25 +146,25 @@
     </w:p>
     <w:p>
       <w:pPr>
-        <w:spacing w:after="0"/>
+        <w:spacing w:after="0" w:line="240" w:lineRule="auto"/>
         <w:contextualSpacing/>
       </w:pPr>
     </w:p>
     <w:p>
       <w:pPr>
-        <w:spacing w:after="0"/>
+        <w:spacing w:after="0" w:line="240" w:lineRule="auto"/>
         <w:contextualSpacing/>
       </w:pPr>
     </w:p>
     <w:p>
       <w:pPr>
-        <w:spacing w:after="0"/>
+        <w:spacing w:after="0" w:line="240" w:lineRule="auto"/>
         <w:contextualSpacing/>
       </w:pPr>
     </w:p>
     <w:p>
       <w:pPr>
-        <w:spacing w:after="0"/>
+        <w:spacing w:after="0" w:line="240" w:lineRule="auto"/>
         <w:contextualSpacing/>
       </w:pPr>
       <w:r>
@@ -103,7 +187,7 @@
                     <pic:cNvPicPr/>
                   </pic:nvPicPr>
                   <pic:blipFill>
-                    <a:blip r:embed="rId6"/>
+                    <a:blip r:embed="rId9"/>
                     <a:stretch>
                       <a:fillRect/>
                     </a:stretch>
@@ -126,19 +210,19 @@
     </w:p>
     <w:p>
       <w:pPr>
-        <w:spacing w:after="0"/>
+        <w:spacing w:after="0" w:line="240" w:lineRule="auto"/>
         <w:contextualSpacing/>
       </w:pPr>
     </w:p>
     <w:p>
       <w:pPr>
-        <w:spacing w:after="0"/>
+        <w:spacing w:after="0" w:line="240" w:lineRule="auto"/>
         <w:contextualSpacing/>
       </w:pPr>
     </w:p>
     <w:p>
       <w:pPr>
-        <w:spacing w:after="0"/>
+        <w:spacing w:after="0" w:line="240" w:lineRule="auto"/>
         <w:contextualSpacing/>
       </w:pPr>
       <w:r>
@@ -162,7 +246,7 @@
                     <pic:cNvPicPr/>
                   </pic:nvPicPr>
                   <pic:blipFill>
-                    <a:blip r:embed="rId7"/>
+                    <a:blip r:embed="rId10"/>
                     <a:stretch>
                       <a:fillRect/>
                     </a:stretch>
@@ -185,46 +269,208 @@
     </w:p>
     <w:p>
       <w:pPr>
-        <w:spacing w:after="0"/>
+        <w:spacing w:after="0" w:line="240" w:lineRule="auto"/>
         <w:contextualSpacing/>
       </w:pPr>
     </w:p>
     <w:p>
       <w:pPr>
-        <w:spacing w:after="0"/>
+        <w:spacing w:after="0" w:line="240" w:lineRule="auto"/>
         <w:contextualSpacing/>
       </w:pPr>
     </w:p>
     <w:p>
       <w:pPr>
-        <w:spacing w:after="0"/>
+        <w:spacing w:after="0" w:line="240" w:lineRule="auto"/>
         <w:contextualSpacing/>
       </w:pPr>
     </w:p>
     <w:p>
       <w:pPr>
-        <w:spacing w:after="0"/>
+        <w:spacing w:after="0" w:line="240" w:lineRule="auto"/>
         <w:contextualSpacing/>
       </w:pPr>
     </w:p>
     <w:p>
       <w:pPr>
-        <w:spacing w:after="0"/>
+        <w:spacing w:after="0" w:line="240" w:lineRule="auto"/>
         <w:contextualSpacing/>
       </w:pPr>
+    </w:p>
+    <w:p>
+      <w:pPr>
+        <w:spacing w:after="0" w:line="240" w:lineRule="auto"/>
+        <w:contextualSpacing/>
+      </w:pPr>
+    </w:p>
+    <w:p>
+      <w:pPr>
+        <w:spacing w:after="0" w:line="240" w:lineRule="auto"/>
+        <w:contextualSpacing/>
+      </w:pPr>
+    </w:p>
+    <w:p>
+      <w:pPr>
+        <w:spacing w:after="0" w:line="240" w:lineRule="auto"/>
+        <w:contextualSpacing/>
+      </w:pPr>
+    </w:p>
+    <w:p>
+      <w:pPr>
+        <w:spacing w:after="0" w:line="240" w:lineRule="auto"/>
+        <w:contextualSpacing/>
+      </w:pPr>
+    </w:p>
+    <w:p>
+      <w:pPr>
+        <w:spacing w:after="0" w:line="240" w:lineRule="auto"/>
+        <w:contextualSpacing/>
+      </w:pPr>
+    </w:p>
+    <w:p>
+      <w:pPr>
+        <w:spacing w:after="0" w:line="240" w:lineRule="auto"/>
+        <w:contextualSpacing/>
+      </w:pPr>
+    </w:p>
+    <w:p>
+      <w:pPr>
+        <w:spacing w:after="0" w:line="240" w:lineRule="auto"/>
+        <w:contextualSpacing/>
+      </w:pPr>
+    </w:p>
+    <w:p>
+      <w:pPr>
+        <w:spacing w:after="0" w:line="240" w:lineRule="auto"/>
+        <w:contextualSpacing/>
+      </w:pPr>
+    </w:p>
+    <w:p>
+      <w:pPr>
+        <w:spacing w:after="0" w:line="240" w:lineRule="auto"/>
+        <w:contextualSpacing/>
+      </w:pPr>
+    </w:p>
+    <w:p>
+      <w:pPr>
+        <w:spacing w:after="0" w:line="240" w:lineRule="auto"/>
+        <w:contextualSpacing/>
+      </w:pPr>
+    </w:p>
+    <w:p>
+      <w:pPr>
+        <w:spacing w:after="0" w:line="240" w:lineRule="auto"/>
+        <w:contextualSpacing/>
+      </w:pPr>
+    </w:p>
+    <w:p>
+      <w:pPr>
+        <w:spacing w:after="0" w:line="240" w:lineRule="auto"/>
+        <w:contextualSpacing/>
+      </w:pPr>
+    </w:p>
+    <w:p>
+      <w:pPr>
+        <w:spacing w:after="0" w:line="240" w:lineRule="auto"/>
+        <w:contextualSpacing/>
+      </w:pPr>
+    </w:p>
+    <w:p>
+      <w:pPr>
+        <w:spacing w:after="0" w:line="240" w:lineRule="auto"/>
+        <w:contextualSpacing/>
+      </w:pPr>
+    </w:p>
+    <w:p>
+      <w:pPr>
+        <w:spacing w:after="0" w:line="240" w:lineRule="auto"/>
+        <w:contextualSpacing/>
+      </w:pPr>
+    </w:p>
+    <w:p>
+      <w:pPr>
+        <w:spacing w:after="0" w:line="240" w:lineRule="auto"/>
+        <w:contextualSpacing/>
+      </w:pPr>
+    </w:p>
+    <w:p>
+      <w:pPr>
+        <w:spacing w:after="0" w:line="240" w:lineRule="auto"/>
+        <w:contextualSpacing/>
+      </w:pPr>
+    </w:p>
+    <w:p>
+      <w:pPr>
+        <w:spacing w:after="0" w:line="240" w:lineRule="auto"/>
+        <w:contextualSpacing/>
+      </w:pPr>
+    </w:p>
+    <w:p>
+      <w:pPr>
+        <w:spacing w:after="0" w:line="240" w:lineRule="auto"/>
+        <w:contextualSpacing/>
+      </w:pPr>
+    </w:p>
+    <w:p>
+      <w:pPr>
+        <w:spacing w:after="0" w:line="240" w:lineRule="auto"/>
+        <w:contextualSpacing/>
+      </w:pPr>
+    </w:p>
+    <w:p>
+      <w:pPr>
+        <w:spacing w:after="0" w:line="240" w:lineRule="auto"/>
+        <w:contextualSpacing/>
+      </w:pPr>
+    </w:p>
+    <w:p>
+      <w:pPr>
+        <w:spacing w:after="0" w:line="240" w:lineRule="auto"/>
+        <w:contextualSpacing/>
+      </w:pPr>
+    </w:p>
+    <w:p>
+      <w:pPr>
+        <w:spacing w:after="0" w:line="240" w:lineRule="auto"/>
+        <w:contextualSpacing/>
+      </w:pPr>
+    </w:p>
+    <w:p>
+      <w:pPr>
+        <w:spacing w:after="0" w:line="240" w:lineRule="auto"/>
+        <w:contextualSpacing/>
+      </w:pPr>
+    </w:p>
+    <w:p>
+      <w:pPr>
+        <w:spacing w:after="0" w:line="240" w:lineRule="auto"/>
+        <w:contextualSpacing/>
+      </w:pPr>
+    </w:p>
+    <w:p>
+      <w:pPr>
+        <w:spacing w:after="0" w:line="240" w:lineRule="auto"/>
+        <w:contextualSpacing/>
+      </w:pPr>
+    </w:p>
+    <w:p>
+      <w:pPr>
+        <w:spacing w:after="0" w:line="240" w:lineRule="auto"/>
+        <w:contextualSpacing/>
+      </w:pPr>
       <w:r>
         <w:t>System Test Plan:</w:t>
       </w:r>
     </w:p>
     <w:p>
       <w:pPr>
-        <w:spacing w:after="0"/>
+        <w:spacing w:after="0" w:line="240" w:lineRule="auto"/>
         <w:contextualSpacing/>
       </w:pPr>
     </w:p>
     <w:p>
       <w:pPr>
-        <w:spacing w:after="0"/>
+        <w:spacing w:after="0" w:line="240" w:lineRule="auto"/>
         <w:contextualSpacing/>
       </w:pPr>
       <w:r>
@@ -238,7 +484,7 @@
           <w:ilvl w:val="0"/>
           <w:numId w:val="3"/>
         </w:numPr>
-        <w:spacing w:after="0"/>
+        <w:spacing w:after="0" w:line="240" w:lineRule="auto"/>
       </w:pPr>
       <w:r>
         <w:t xml:space="preserve">Tests entrance function.  Must account for </w:t>
@@ -254,7 +500,7 @@
           <w:ilvl w:val="0"/>
           <w:numId w:val="3"/>
         </w:numPr>
-        <w:spacing w:after="0"/>
+        <w:spacing w:after="0" w:line="240" w:lineRule="auto"/>
       </w:pPr>
       <w:r>
         <w:t>Steps</w:t>
@@ -267,7 +513,7 @@
           <w:ilvl w:val="1"/>
           <w:numId w:val="3"/>
         </w:numPr>
-        <w:spacing w:after="0"/>
+        <w:spacing w:after="0" w:line="240" w:lineRule="auto"/>
       </w:pPr>
       <w:r>
         <w:t>Enter “1” to enter garage.</w:t>
@@ -280,7 +526,7 @@
           <w:ilvl w:val="1"/>
           <w:numId w:val="3"/>
         </w:numPr>
-        <w:spacing w:after="0"/>
+        <w:spacing w:after="0" w:line="240" w:lineRule="auto"/>
       </w:pPr>
       <w:r>
         <w:t>Press enter to continue.</w:t>
@@ -293,7 +539,7 @@
           <w:ilvl w:val="1"/>
           <w:numId w:val="3"/>
         </w:numPr>
-        <w:spacing w:after="0"/>
+        <w:spacing w:after="0" w:line="240" w:lineRule="auto"/>
       </w:pPr>
       <w:r>
         <w:t>Enter “5” for capacity status.</w:t>
@@ -306,7 +552,7 @@
           <w:ilvl w:val="1"/>
           <w:numId w:val="3"/>
         </w:numPr>
-        <w:spacing w:after="0"/>
+        <w:spacing w:after="0" w:line="240" w:lineRule="auto"/>
       </w:pPr>
       <w:r>
         <w:t>Press enter to continue</w:t>
@@ -319,7 +565,7 @@
           <w:ilvl w:val="0"/>
           <w:numId w:val="3"/>
         </w:numPr>
-        <w:spacing w:after="0"/>
+        <w:spacing w:after="0" w:line="240" w:lineRule="auto"/>
       </w:pPr>
       <w:r>
         <w:t>Expected result</w:t>
@@ -332,7 +578,7 @@
           <w:ilvl w:val="1"/>
           <w:numId w:val="3"/>
         </w:numPr>
-        <w:spacing w:after="0"/>
+        <w:spacing w:after="0" w:line="240" w:lineRule="auto"/>
       </w:pPr>
       <w:r>
         <w:t xml:space="preserve">Ticket ID and entrance date is </w:t>
@@ -353,7 +599,7 @@
           <w:ilvl w:val="1"/>
           <w:numId w:val="3"/>
         </w:numPr>
-        <w:spacing w:after="0"/>
+        <w:spacing w:after="0" w:line="240" w:lineRule="auto"/>
       </w:pPr>
       <w:r>
         <w:t>Entrance gate is opened and closed.</w:t>
@@ -366,7 +612,7 @@
           <w:ilvl w:val="1"/>
           <w:numId w:val="3"/>
         </w:numPr>
-        <w:spacing w:after="0"/>
+        <w:spacing w:after="0" w:line="240" w:lineRule="auto"/>
       </w:pPr>
       <w:r>
         <w:t>Used spaces is incremented 1 and vacancy is shown as status.</w:t>
@@ -374,12 +620,12 @@
     </w:p>
     <w:p>
       <w:pPr>
-        <w:spacing w:after="0"/>
-      </w:pPr>
-    </w:p>
-    <w:p>
-      <w:pPr>
-        <w:spacing w:after="0"/>
+        <w:spacing w:after="0" w:line="240" w:lineRule="auto"/>
+      </w:pPr>
+    </w:p>
+    <w:p>
+      <w:pPr>
+        <w:spacing w:after="0" w:line="240" w:lineRule="auto"/>
       </w:pPr>
       <w:r>
         <w:t>Test Case 2: Ticket Number Increments</w:t>
@@ -392,7 +638,7 @@
           <w:ilvl w:val="0"/>
           <w:numId w:val="4"/>
         </w:numPr>
-        <w:spacing w:after="0"/>
+        <w:spacing w:after="0" w:line="240" w:lineRule="auto"/>
       </w:pPr>
       <w:r>
         <w:t>Tests entrance function.  Must give new ticket IDs for each entering customer for accurate use and charge upon exit.</w:t>
@@ -405,7 +651,7 @@
           <w:ilvl w:val="0"/>
           <w:numId w:val="4"/>
         </w:numPr>
-        <w:spacing w:after="0"/>
+        <w:spacing w:after="0" w:line="240" w:lineRule="auto"/>
       </w:pPr>
       <w:r>
         <w:t>Steps</w:t>
@@ -418,7 +664,7 @@
           <w:ilvl w:val="1"/>
           <w:numId w:val="4"/>
         </w:numPr>
-        <w:spacing w:after="0"/>
+        <w:spacing w:after="0" w:line="240" w:lineRule="auto"/>
       </w:pPr>
       <w:r>
         <w:t>Enter “1” to enter garage.</w:t>
@@ -431,7 +677,7 @@
           <w:ilvl w:val="1"/>
           <w:numId w:val="4"/>
         </w:numPr>
-        <w:spacing w:after="0"/>
+        <w:spacing w:after="0" w:line="240" w:lineRule="auto"/>
       </w:pPr>
       <w:r>
         <w:t>Press enter to continue.</w:t>
@@ -444,7 +690,7 @@
           <w:ilvl w:val="1"/>
           <w:numId w:val="4"/>
         </w:numPr>
-        <w:spacing w:after="0"/>
+        <w:spacing w:after="0" w:line="240" w:lineRule="auto"/>
       </w:pPr>
       <w:r>
         <w:t>Enter “5” for capacity status.</w:t>
@@ -457,7 +703,7 @@
           <w:ilvl w:val="1"/>
           <w:numId w:val="4"/>
         </w:numPr>
-        <w:spacing w:after="0"/>
+        <w:spacing w:after="0" w:line="240" w:lineRule="auto"/>
       </w:pPr>
       <w:r>
         <w:t>Press enter to continue</w:t>
@@ -470,7 +716,7 @@
           <w:ilvl w:val="0"/>
           <w:numId w:val="4"/>
         </w:numPr>
-        <w:spacing w:after="0"/>
+        <w:spacing w:after="0" w:line="240" w:lineRule="auto"/>
       </w:pPr>
       <w:r>
         <w:t>Expected Result</w:t>
@@ -483,10 +729,9 @@
           <w:ilvl w:val="1"/>
           <w:numId w:val="4"/>
         </w:numPr>
-        <w:spacing w:after="0"/>
-      </w:pPr>
-      <w:r>
-        <w:lastRenderedPageBreak/>
+        <w:spacing w:after="0" w:line="240" w:lineRule="auto"/>
+      </w:pPr>
+      <w:r>
         <w:t>Ticket ID is 2</w:t>
       </w:r>
     </w:p>
@@ -497,7 +742,7 @@
           <w:ilvl w:val="1"/>
           <w:numId w:val="4"/>
         </w:numPr>
-        <w:spacing w:after="0"/>
+        <w:spacing w:after="0" w:line="240" w:lineRule="auto"/>
       </w:pPr>
       <w:r>
         <w:t>Used spaces incremented to 2.</w:t>
@@ -505,12 +750,12 @@
     </w:p>
     <w:p>
       <w:pPr>
-        <w:spacing w:after="0"/>
-      </w:pPr>
-    </w:p>
-    <w:p>
-      <w:pPr>
-        <w:spacing w:after="0"/>
+        <w:spacing w:after="0" w:line="240" w:lineRule="auto"/>
+      </w:pPr>
+    </w:p>
+    <w:p>
+      <w:pPr>
+        <w:spacing w:after="0" w:line="240" w:lineRule="auto"/>
       </w:pPr>
       <w:r>
         <w:t xml:space="preserve">Test Case 3: Exit Garage </w:t>
@@ -526,7 +771,7 @@
           <w:ilvl w:val="0"/>
           <w:numId w:val="5"/>
         </w:numPr>
-        <w:spacing w:after="0"/>
+        <w:spacing w:after="0" w:line="240" w:lineRule="auto"/>
       </w:pPr>
       <w:r>
         <w:t>Tests exit menu function.  Must traverse menus appropriately.</w:t>
@@ -539,7 +784,7 @@
           <w:ilvl w:val="0"/>
           <w:numId w:val="5"/>
         </w:numPr>
-        <w:spacing w:after="0"/>
+        <w:spacing w:after="0" w:line="240" w:lineRule="auto"/>
       </w:pPr>
       <w:r>
         <w:t>Steps</w:t>
@@ -552,7 +797,7 @@
           <w:ilvl w:val="1"/>
           <w:numId w:val="5"/>
         </w:numPr>
-        <w:spacing w:after="0"/>
+        <w:spacing w:after="0" w:line="240" w:lineRule="auto"/>
       </w:pPr>
       <w:r>
         <w:t>Enter “2” to exit garage and press enter to continue.</w:t>
@@ -565,7 +810,7 @@
           <w:ilvl w:val="0"/>
           <w:numId w:val="5"/>
         </w:numPr>
-        <w:spacing w:after="0"/>
+        <w:spacing w:after="0" w:line="240" w:lineRule="auto"/>
       </w:pPr>
       <w:r>
         <w:t>Expected result</w:t>
@@ -578,7 +823,7 @@
           <w:ilvl w:val="1"/>
           <w:numId w:val="5"/>
         </w:numPr>
-        <w:spacing w:after="0"/>
+        <w:spacing w:after="0" w:line="240" w:lineRule="auto"/>
       </w:pPr>
       <w:r>
         <w:t>Exit menu with enter ticket ID or flat rate payment options shown.</w:t>
@@ -586,12 +831,12 @@
     </w:p>
     <w:p>
       <w:pPr>
-        <w:spacing w:after="0"/>
-      </w:pPr>
-    </w:p>
-    <w:p>
-      <w:pPr>
-        <w:spacing w:after="0"/>
+        <w:spacing w:after="0" w:line="240" w:lineRule="auto"/>
+      </w:pPr>
+    </w:p>
+    <w:p>
+      <w:pPr>
+        <w:spacing w:after="0" w:line="240" w:lineRule="auto"/>
       </w:pPr>
       <w:r>
         <w:t>Test Case 4: Test Exit with Invalid Ticket ID</w:t>
@@ -604,7 +849,7 @@
           <w:ilvl w:val="0"/>
           <w:numId w:val="8"/>
         </w:numPr>
-        <w:spacing w:after="0"/>
+        <w:spacing w:after="0" w:line="240" w:lineRule="auto"/>
       </w:pPr>
       <w:r>
         <w:t>Tests exit function.  Must not allow system to accept invalid ticket upon exit for accurate charging and tracking.</w:t>
@@ -617,7 +862,7 @@
           <w:ilvl w:val="0"/>
           <w:numId w:val="8"/>
         </w:numPr>
-        <w:spacing w:after="0"/>
+        <w:spacing w:after="0" w:line="240" w:lineRule="auto"/>
       </w:pPr>
       <w:r>
         <w:t>Steps</w:t>
@@ -630,7 +875,7 @@
           <w:ilvl w:val="1"/>
           <w:numId w:val="8"/>
         </w:numPr>
-        <w:spacing w:after="0"/>
+        <w:spacing w:after="0" w:line="240" w:lineRule="auto"/>
       </w:pPr>
       <w:r>
         <w:t>Enter “1” to select enter ticket ID and press enter to continue.</w:t>
@@ -643,7 +888,7 @@
           <w:ilvl w:val="1"/>
           <w:numId w:val="8"/>
         </w:numPr>
-        <w:spacing w:after="0"/>
+        <w:spacing w:after="0" w:line="240" w:lineRule="auto"/>
       </w:pPr>
       <w:r>
         <w:t>Enter “99” and press enter.</w:t>
@@ -656,7 +901,7 @@
           <w:ilvl w:val="0"/>
           <w:numId w:val="8"/>
         </w:numPr>
-        <w:spacing w:after="0"/>
+        <w:spacing w:after="0" w:line="240" w:lineRule="auto"/>
       </w:pPr>
       <w:r>
         <w:t>Expected Result</w:t>
@@ -669,7 +914,7 @@
           <w:ilvl w:val="1"/>
           <w:numId w:val="8"/>
         </w:numPr>
-        <w:spacing w:after="0"/>
+        <w:spacing w:after="0" w:line="240" w:lineRule="auto"/>
       </w:pPr>
       <w:r>
         <w:t>Alerted of invalid ticket ID and directed back to exit menu.</w:t>
@@ -677,14 +922,35 @@
     </w:p>
     <w:p>
       <w:pPr>
-        <w:spacing w:after="0"/>
-      </w:pPr>
-    </w:p>
-    <w:p>
-      <w:pPr>
-        <w:spacing w:after="0"/>
-      </w:pPr>
-      <w:r>
+        <w:spacing w:after="0" w:line="240" w:lineRule="auto"/>
+      </w:pPr>
+    </w:p>
+    <w:p>
+      <w:pPr>
+        <w:spacing w:after="0" w:line="240" w:lineRule="auto"/>
+      </w:pPr>
+    </w:p>
+    <w:p>
+      <w:pPr>
+        <w:spacing w:after="0" w:line="240" w:lineRule="auto"/>
+      </w:pPr>
+    </w:p>
+    <w:p>
+      <w:pPr>
+        <w:spacing w:after="0" w:line="240" w:lineRule="auto"/>
+      </w:pPr>
+    </w:p>
+    <w:p>
+      <w:pPr>
+        <w:spacing w:after="0" w:line="240" w:lineRule="auto"/>
+      </w:pPr>
+    </w:p>
+    <w:p>
+      <w:pPr>
+        <w:spacing w:after="0" w:line="240" w:lineRule="auto"/>
+      </w:pPr>
+      <w:r>
+        <w:lastRenderedPageBreak/>
         <w:t>Test Case 5: Test Exit with Valid Ticket ID</w:t>
       </w:r>
     </w:p>
@@ -695,7 +961,7 @@
           <w:ilvl w:val="0"/>
           <w:numId w:val="9"/>
         </w:numPr>
-        <w:spacing w:after="0"/>
+        <w:spacing w:after="0" w:line="240" w:lineRule="auto"/>
       </w:pPr>
       <w:r>
         <w:t>Tests exit function.  Must allow exit with valid ticket ID and display accurate charge.</w:t>
@@ -708,7 +974,7 @@
           <w:ilvl w:val="0"/>
           <w:numId w:val="9"/>
         </w:numPr>
-        <w:spacing w:after="0"/>
+        <w:spacing w:after="0" w:line="240" w:lineRule="auto"/>
       </w:pPr>
       <w:r>
         <w:t>Steps</w:t>
@@ -721,7 +987,7 @@
           <w:ilvl w:val="1"/>
           <w:numId w:val="9"/>
         </w:numPr>
-        <w:spacing w:after="0"/>
+        <w:spacing w:after="0" w:line="240" w:lineRule="auto"/>
       </w:pPr>
       <w:r>
         <w:t>Enter “1” to select enter ticket ID and press enter to continue.</w:t>
@@ -734,7 +1000,7 @@
           <w:ilvl w:val="1"/>
           <w:numId w:val="9"/>
         </w:numPr>
-        <w:spacing w:after="0"/>
+        <w:spacing w:after="0" w:line="240" w:lineRule="auto"/>
       </w:pPr>
       <w:r>
         <w:t>Enter “1” and press enter.</w:t>
@@ -747,7 +1013,7 @@
           <w:ilvl w:val="0"/>
           <w:numId w:val="9"/>
         </w:numPr>
-        <w:spacing w:after="0"/>
+        <w:spacing w:after="0" w:line="240" w:lineRule="auto"/>
       </w:pPr>
       <w:r>
         <w:t>Expected Result</w:t>
@@ -760,7 +1026,7 @@
           <w:ilvl w:val="1"/>
           <w:numId w:val="9"/>
         </w:numPr>
-        <w:spacing w:after="0"/>
+        <w:spacing w:after="0" w:line="240" w:lineRule="auto"/>
       </w:pPr>
       <w:r>
         <w:t>Amount due for ticket is displayed.</w:t>
@@ -773,7 +1039,7 @@
           <w:ilvl w:val="1"/>
           <w:numId w:val="9"/>
         </w:numPr>
-        <w:spacing w:after="0"/>
+        <w:spacing w:after="0" w:line="240" w:lineRule="auto"/>
       </w:pPr>
       <w:r>
         <w:t>Amount due equals default garage rate, 4, multiplied by hours rounded up.</w:t>
@@ -786,7 +1052,7 @@
           <w:ilvl w:val="1"/>
           <w:numId w:val="9"/>
         </w:numPr>
-        <w:spacing w:after="0"/>
+        <w:spacing w:after="0" w:line="240" w:lineRule="auto"/>
       </w:pPr>
       <w:r>
         <w:t>Directed to payment menu.</w:t>
@@ -794,12 +1060,12 @@
     </w:p>
     <w:p>
       <w:pPr>
-        <w:spacing w:after="0"/>
-      </w:pPr>
-    </w:p>
-    <w:p>
-      <w:pPr>
-        <w:spacing w:after="0"/>
+        <w:spacing w:after="0" w:line="240" w:lineRule="auto"/>
+      </w:pPr>
+    </w:p>
+    <w:p>
+      <w:pPr>
+        <w:spacing w:after="0" w:line="240" w:lineRule="auto"/>
       </w:pPr>
       <w:r>
         <w:t>Test Case 6. Test Cash Payment</w:t>
@@ -815,7 +1081,7 @@
           <w:ilvl w:val="0"/>
           <w:numId w:val="10"/>
         </w:numPr>
-        <w:spacing w:after="0"/>
+        <w:spacing w:after="0" w:line="240" w:lineRule="auto"/>
       </w:pPr>
       <w:r>
         <w:t>Tests payment function.  Must accept cash payment, display remaining balance accurately for proper payment.  Must create receipt for tracking and for customer use.</w:t>
@@ -828,7 +1094,7 @@
           <w:ilvl w:val="0"/>
           <w:numId w:val="10"/>
         </w:numPr>
-        <w:spacing w:after="0"/>
+        <w:spacing w:after="0" w:line="240" w:lineRule="auto"/>
       </w:pPr>
       <w:r>
         <w:t>Steps</w:t>
@@ -841,7 +1107,7 @@
           <w:ilvl w:val="1"/>
           <w:numId w:val="10"/>
         </w:numPr>
-        <w:spacing w:after="0"/>
+        <w:spacing w:after="0" w:line="240" w:lineRule="auto"/>
       </w:pPr>
       <w:r>
         <w:t>Enter “1” for cash payment and press enter to continue.</w:t>
@@ -854,7 +1120,7 @@
           <w:ilvl w:val="1"/>
           <w:numId w:val="10"/>
         </w:numPr>
-        <w:spacing w:after="0"/>
+        <w:spacing w:after="0" w:line="240" w:lineRule="auto"/>
       </w:pPr>
       <w:r>
         <w:t>Enter payment amount “2” and press enter.</w:t>
@@ -867,7 +1133,7 @@
           <w:ilvl w:val="1"/>
           <w:numId w:val="10"/>
         </w:numPr>
-        <w:spacing w:after="0"/>
+        <w:spacing w:after="0" w:line="240" w:lineRule="auto"/>
       </w:pPr>
       <w:r>
         <w:t>Enter payment amount “1” and press enter.</w:t>
@@ -880,7 +1146,7 @@
           <w:ilvl w:val="1"/>
           <w:numId w:val="10"/>
         </w:numPr>
-        <w:spacing w:after="0"/>
+        <w:spacing w:after="0" w:line="240" w:lineRule="auto"/>
       </w:pPr>
       <w:r>
         <w:t>Enter payment amount “2” and press enter.</w:t>
@@ -893,7 +1159,7 @@
           <w:ilvl w:val="1"/>
           <w:numId w:val="10"/>
         </w:numPr>
-        <w:spacing w:after="0"/>
+        <w:spacing w:after="0" w:line="240" w:lineRule="auto"/>
       </w:pPr>
       <w:r>
         <w:t>After receipt shown, press enter to continue.</w:t>
@@ -906,7 +1172,7 @@
           <w:ilvl w:val="1"/>
           <w:numId w:val="10"/>
         </w:numPr>
-        <w:spacing w:after="0"/>
+        <w:spacing w:after="0" w:line="240" w:lineRule="auto"/>
       </w:pPr>
       <w:r>
         <w:t>At main menu, enter “5” and press enter to view capacity status.</w:t>
@@ -919,7 +1185,7 @@
           <w:ilvl w:val="0"/>
           <w:numId w:val="10"/>
         </w:numPr>
-        <w:spacing w:after="0"/>
+        <w:spacing w:after="0" w:line="240" w:lineRule="auto"/>
       </w:pPr>
       <w:r>
         <w:t>Expected Result</w:t>
@@ -932,7 +1198,7 @@
           <w:ilvl w:val="1"/>
           <w:numId w:val="10"/>
         </w:numPr>
-        <w:spacing w:after="0"/>
+        <w:spacing w:after="0" w:line="240" w:lineRule="auto"/>
       </w:pPr>
       <w:r>
         <w:t>Prompted to enter payment amount.</w:t>
@@ -945,7 +1211,7 @@
           <w:ilvl w:val="1"/>
           <w:numId w:val="10"/>
         </w:numPr>
-        <w:spacing w:after="0"/>
+        <w:spacing w:after="0" w:line="240" w:lineRule="auto"/>
       </w:pPr>
       <w:r>
         <w:t>After each insufficient payment, remaining balance displayed and prompted to enter amount again.</w:t>
@@ -958,10 +1224,9 @@
           <w:ilvl w:val="1"/>
           <w:numId w:val="10"/>
         </w:numPr>
-        <w:spacing w:after="0"/>
-      </w:pPr>
-      <w:r>
-        <w:lastRenderedPageBreak/>
+        <w:spacing w:after="0" w:line="240" w:lineRule="auto"/>
+      </w:pPr>
+      <w:r>
         <w:t>After total payment amount exceeded, correct change amount is displayed and receipt is displayed showing payment date/time, total payment, and</w:t>
       </w:r>
       <w:r>
@@ -978,7 +1243,7 @@
           <w:ilvl w:val="1"/>
           <w:numId w:val="10"/>
         </w:numPr>
-        <w:spacing w:after="0"/>
+        <w:spacing w:after="0" w:line="240" w:lineRule="auto"/>
       </w:pPr>
       <w:r>
         <w:t>Exit gate opened and closed for exit.</w:t>
@@ -991,7 +1256,7 @@
           <w:ilvl w:val="1"/>
           <w:numId w:val="10"/>
         </w:numPr>
-        <w:spacing w:after="0"/>
+        <w:spacing w:after="0" w:line="240" w:lineRule="auto"/>
       </w:pPr>
       <w:r>
         <w:t>Directed back to main menu.</w:t>
@@ -1004,7 +1269,7 @@
           <w:ilvl w:val="1"/>
           <w:numId w:val="10"/>
         </w:numPr>
-        <w:spacing w:after="0"/>
+        <w:spacing w:after="0" w:line="240" w:lineRule="auto"/>
       </w:pPr>
       <w:r>
         <w:t>Number of used spaces decreased by 1.</w:t>
@@ -1013,13 +1278,13 @@
     <w:p>
       <w:pPr>
         <w:pStyle w:val="ListParagraph"/>
-        <w:spacing w:after="0"/>
+        <w:spacing w:after="0" w:line="240" w:lineRule="auto"/>
         <w:ind w:left="1800"/>
       </w:pPr>
     </w:p>
     <w:p>
       <w:pPr>
-        <w:spacing w:after="0"/>
+        <w:spacing w:after="0" w:line="240" w:lineRule="auto"/>
       </w:pPr>
       <w:r>
         <w:t xml:space="preserve">Test Case 7. </w:t>
@@ -1035,7 +1300,7 @@
           <w:ilvl w:val="0"/>
           <w:numId w:val="11"/>
         </w:numPr>
-        <w:spacing w:after="0"/>
+        <w:spacing w:after="0" w:line="240" w:lineRule="auto"/>
       </w:pPr>
       <w:r>
         <w:t>Tests payment function.  Must allow customer to exit if a ticket is lost or destroyed.</w:t>
@@ -1048,7 +1313,7 @@
           <w:ilvl w:val="0"/>
           <w:numId w:val="11"/>
         </w:numPr>
-        <w:spacing w:after="0"/>
+        <w:spacing w:after="0" w:line="240" w:lineRule="auto"/>
       </w:pPr>
       <w:r>
         <w:t>Steps</w:t>
@@ -1061,7 +1326,7 @@
           <w:ilvl w:val="1"/>
           <w:numId w:val="11"/>
         </w:numPr>
-        <w:spacing w:after="0"/>
+        <w:spacing w:after="0" w:line="240" w:lineRule="auto"/>
       </w:pPr>
       <w:r>
         <w:t>At main menu, enter “2” to exit garage.</w:t>
@@ -1074,7 +1339,7 @@
           <w:ilvl w:val="1"/>
           <w:numId w:val="11"/>
         </w:numPr>
-        <w:spacing w:after="0"/>
+        <w:spacing w:after="0" w:line="240" w:lineRule="auto"/>
       </w:pPr>
       <w:r>
         <w:t>A</w:t>
@@ -1090,7 +1355,7 @@
           <w:ilvl w:val="0"/>
           <w:numId w:val="11"/>
         </w:numPr>
-        <w:spacing w:after="0"/>
+        <w:spacing w:after="0" w:line="240" w:lineRule="auto"/>
       </w:pPr>
       <w:r>
         <w:t>Expected Result</w:t>
@@ -1103,7 +1368,7 @@
           <w:ilvl w:val="1"/>
           <w:numId w:val="11"/>
         </w:numPr>
-        <w:spacing w:after="0"/>
+        <w:spacing w:after="0" w:line="240" w:lineRule="auto"/>
       </w:pPr>
       <w:r>
         <w:t>Amount due displayed equal to flat rate default amount, 50.</w:t>
@@ -1111,12 +1376,12 @@
     </w:p>
     <w:p>
       <w:pPr>
-        <w:spacing w:after="0"/>
-      </w:pPr>
-    </w:p>
-    <w:p>
-      <w:pPr>
-        <w:spacing w:after="0"/>
+        <w:spacing w:after="0" w:line="240" w:lineRule="auto"/>
+      </w:pPr>
+    </w:p>
+    <w:p>
+      <w:pPr>
+        <w:spacing w:after="0" w:line="240" w:lineRule="auto"/>
       </w:pPr>
       <w:r>
         <w:t>Test Case 8</w:t>
@@ -1135,7 +1400,7 @@
           <w:ilvl w:val="0"/>
           <w:numId w:val="11"/>
         </w:numPr>
-        <w:spacing w:after="0"/>
+        <w:spacing w:after="0" w:line="240" w:lineRule="auto"/>
       </w:pPr>
       <w:r>
         <w:t>Tests payment function.  Must check account number validity for charges.</w:t>
@@ -1148,7 +1413,7 @@
           <w:ilvl w:val="0"/>
           <w:numId w:val="11"/>
         </w:numPr>
-        <w:spacing w:after="0"/>
+        <w:spacing w:after="0" w:line="240" w:lineRule="auto"/>
       </w:pPr>
       <w:r>
         <w:t>Steps</w:t>
@@ -1161,7 +1426,7 @@
           <w:ilvl w:val="1"/>
           <w:numId w:val="11"/>
         </w:numPr>
-        <w:spacing w:after="0"/>
+        <w:spacing w:after="0" w:line="240" w:lineRule="auto"/>
       </w:pPr>
       <w:r>
         <w:t>At payment menu, enter “2” for electronic payment.</w:t>
@@ -1174,7 +1439,7 @@
           <w:ilvl w:val="1"/>
           <w:numId w:val="11"/>
         </w:numPr>
-        <w:spacing w:after="0"/>
+        <w:spacing w:after="0" w:line="240" w:lineRule="auto"/>
       </w:pPr>
       <w:r>
         <w:t>Enter “112233445</w:t>
@@ -1196,7 +1461,7 @@
           <w:ilvl w:val="1"/>
           <w:numId w:val="11"/>
         </w:numPr>
-        <w:spacing w:after="0"/>
+        <w:spacing w:after="0" w:line="240" w:lineRule="auto"/>
       </w:pPr>
       <w:r>
         <w:t>Enter “12/2014” for expiration date and press enter.</w:t>
@@ -1209,7 +1474,7 @@
           <w:ilvl w:val="0"/>
           <w:numId w:val="11"/>
         </w:numPr>
-        <w:spacing w:after="0"/>
+        <w:spacing w:after="0" w:line="240" w:lineRule="auto"/>
       </w:pPr>
       <w:r>
         <w:t>Expected Result</w:t>
@@ -1222,7 +1487,7 @@
           <w:ilvl w:val="1"/>
           <w:numId w:val="11"/>
         </w:numPr>
-        <w:spacing w:after="0"/>
+        <w:spacing w:after="0" w:line="240" w:lineRule="auto"/>
       </w:pPr>
       <w:r>
         <w:t>Alerted that account number format is invalid.</w:t>
@@ -1235,7 +1500,7 @@
           <w:ilvl w:val="1"/>
           <w:numId w:val="11"/>
         </w:numPr>
-        <w:spacing w:after="0"/>
+        <w:spacing w:after="0" w:line="240" w:lineRule="auto"/>
       </w:pPr>
       <w:r>
         <w:t>Directed back to payment menu.</w:t>
@@ -1243,16 +1508,10 @@
     </w:p>
     <w:p>
       <w:pPr>
-        <w:pStyle w:val="ListParagraph"/>
-        <w:spacing w:after="0"/>
-        <w:ind w:left="1080"/>
-      </w:pPr>
-    </w:p>
-    <w:p>
-      <w:pPr>
-        <w:spacing w:after="0"/>
-      </w:pPr>
-      <w:r>
+        <w:spacing w:after="0" w:line="240" w:lineRule="auto"/>
+      </w:pPr>
+      <w:r>
+        <w:lastRenderedPageBreak/>
         <w:t>Test Case 9</w:t>
       </w:r>
       <w:r>
@@ -1278,7 +1537,7 @@
           <w:ilvl w:val="0"/>
           <w:numId w:val="12"/>
         </w:numPr>
-        <w:spacing w:after="0"/>
+        <w:spacing w:after="0" w:line="240" w:lineRule="auto"/>
       </w:pPr>
       <w:r>
         <w:t>Tests payment function.  Must check account number validity for charges.</w:t>
@@ -1291,7 +1550,7 @@
           <w:ilvl w:val="0"/>
           <w:numId w:val="12"/>
         </w:numPr>
-        <w:spacing w:after="0"/>
+        <w:spacing w:after="0" w:line="240" w:lineRule="auto"/>
       </w:pPr>
       <w:r>
         <w:t>Steps</w:t>
@@ -1304,7 +1563,7 @@
           <w:ilvl w:val="1"/>
           <w:numId w:val="12"/>
         </w:numPr>
-        <w:spacing w:after="0"/>
+        <w:spacing w:after="0" w:line="240" w:lineRule="auto"/>
       </w:pPr>
       <w:r>
         <w:t>At payment menu, enter “2” for electronic payment.</w:t>
@@ -1317,7 +1576,7 @@
           <w:ilvl w:val="1"/>
           <w:numId w:val="12"/>
         </w:numPr>
-        <w:spacing w:after="0"/>
+        <w:spacing w:after="0" w:line="240" w:lineRule="auto"/>
       </w:pPr>
       <w:r>
         <w:t>Enter “112233445</w:t>
@@ -1342,7 +1601,7 @@
           <w:ilvl w:val="1"/>
           <w:numId w:val="12"/>
         </w:numPr>
-        <w:spacing w:after="0"/>
+        <w:spacing w:after="0" w:line="240" w:lineRule="auto"/>
       </w:pPr>
       <w:r>
         <w:t>Enter “12/2014” for expiration date and press enter.</w:t>
@@ -1355,7 +1614,7 @@
           <w:ilvl w:val="0"/>
           <w:numId w:val="12"/>
         </w:numPr>
-        <w:spacing w:after="0"/>
+        <w:spacing w:after="0" w:line="240" w:lineRule="auto"/>
       </w:pPr>
       <w:r>
         <w:t>Expected Result</w:t>
@@ -1368,7 +1627,7 @@
           <w:ilvl w:val="1"/>
           <w:numId w:val="12"/>
         </w:numPr>
-        <w:spacing w:after="0"/>
+        <w:spacing w:after="0" w:line="240" w:lineRule="auto"/>
       </w:pPr>
       <w:r>
         <w:t>Alerted that account number length</w:t>
@@ -1384,7 +1643,7 @@
           <w:ilvl w:val="1"/>
           <w:numId w:val="12"/>
         </w:numPr>
-        <w:spacing w:after="0"/>
+        <w:spacing w:after="0" w:line="240" w:lineRule="auto"/>
       </w:pPr>
       <w:r>
         <w:t>Directed back to payment menu.</w:t>
@@ -1392,12 +1651,12 @@
     </w:p>
     <w:p>
       <w:pPr>
-        <w:spacing w:after="0"/>
-      </w:pPr>
-    </w:p>
-    <w:p>
-      <w:pPr>
-        <w:spacing w:after="0"/>
+        <w:spacing w:after="0" w:line="240" w:lineRule="auto"/>
+      </w:pPr>
+    </w:p>
+    <w:p>
+      <w:pPr>
+        <w:spacing w:after="0" w:line="240" w:lineRule="auto"/>
       </w:pPr>
       <w:r>
         <w:t>Test Case 10</w:t>
@@ -1425,7 +1684,7 @@
           <w:ilvl w:val="0"/>
           <w:numId w:val="13"/>
         </w:numPr>
-        <w:spacing w:after="0"/>
+        <w:spacing w:after="0" w:line="240" w:lineRule="auto"/>
       </w:pPr>
       <w:r>
         <w:t xml:space="preserve">Tests payment function.  Must check </w:t>
@@ -1444,7 +1703,7 @@
           <w:ilvl w:val="0"/>
           <w:numId w:val="13"/>
         </w:numPr>
-        <w:spacing w:after="0"/>
+        <w:spacing w:after="0" w:line="240" w:lineRule="auto"/>
       </w:pPr>
       <w:r>
         <w:t>Steps</w:t>
@@ -1457,7 +1716,7 @@
           <w:ilvl w:val="1"/>
           <w:numId w:val="13"/>
         </w:numPr>
-        <w:spacing w:after="0"/>
+        <w:spacing w:after="0" w:line="240" w:lineRule="auto"/>
       </w:pPr>
       <w:r>
         <w:t>At payment menu, enter “2” for electronic payment.</w:t>
@@ -1470,7 +1729,7 @@
           <w:ilvl w:val="1"/>
           <w:numId w:val="13"/>
         </w:numPr>
-        <w:spacing w:after="0"/>
+        <w:spacing w:after="0" w:line="240" w:lineRule="auto"/>
       </w:pPr>
       <w:r>
         <w:t>Enter “112233445</w:t>
@@ -1498,7 +1757,7 @@
           <w:ilvl w:val="1"/>
           <w:numId w:val="13"/>
         </w:numPr>
-        <w:spacing w:after="0"/>
+        <w:spacing w:after="0" w:line="240" w:lineRule="auto"/>
       </w:pPr>
       <w:r>
         <w:t>Enter “</w:t>
@@ -1517,7 +1776,7 @@
           <w:ilvl w:val="0"/>
           <w:numId w:val="13"/>
         </w:numPr>
-        <w:spacing w:after="0"/>
+        <w:spacing w:after="0" w:line="240" w:lineRule="auto"/>
       </w:pPr>
       <w:r>
         <w:t>Expected Result</w:t>
@@ -1530,7 +1789,7 @@
           <w:ilvl w:val="1"/>
           <w:numId w:val="13"/>
         </w:numPr>
-        <w:spacing w:after="0"/>
+        <w:spacing w:after="0" w:line="240" w:lineRule="auto"/>
       </w:pPr>
       <w:r>
         <w:t xml:space="preserve">Alerted that </w:t>
@@ -1549,7 +1808,7 @@
           <w:ilvl w:val="1"/>
           <w:numId w:val="13"/>
         </w:numPr>
-        <w:spacing w:after="0"/>
+        <w:spacing w:after="0" w:line="240" w:lineRule="auto"/>
       </w:pPr>
       <w:r>
         <w:t>Directed back to payment menu.</w:t>
@@ -1557,12 +1816,12 @@
     </w:p>
     <w:p>
       <w:pPr>
-        <w:spacing w:after="0"/>
-      </w:pPr>
-    </w:p>
-    <w:p>
-      <w:pPr>
-        <w:spacing w:after="0"/>
+        <w:spacing w:after="0" w:line="240" w:lineRule="auto"/>
+      </w:pPr>
+    </w:p>
+    <w:p>
+      <w:pPr>
+        <w:spacing w:after="0" w:line="240" w:lineRule="auto"/>
       </w:pPr>
       <w:r>
         <w:t>Test Case 11</w:t>
@@ -1584,7 +1843,7 @@
           <w:ilvl w:val="0"/>
           <w:numId w:val="14"/>
         </w:numPr>
-        <w:spacing w:after="0"/>
+        <w:spacing w:after="0" w:line="240" w:lineRule="auto"/>
       </w:pPr>
       <w:r>
         <w:t>Tests payment function.  Mu</w:t>
@@ -1603,7 +1862,7 @@
           <w:ilvl w:val="0"/>
           <w:numId w:val="14"/>
         </w:numPr>
-        <w:spacing w:after="0"/>
+        <w:spacing w:after="0" w:line="240" w:lineRule="auto"/>
       </w:pPr>
       <w:r>
         <w:t>Steps</w:t>
@@ -1616,7 +1875,7 @@
           <w:ilvl w:val="1"/>
           <w:numId w:val="14"/>
         </w:numPr>
-        <w:spacing w:after="0"/>
+        <w:spacing w:after="0" w:line="240" w:lineRule="auto"/>
       </w:pPr>
       <w:r>
         <w:t>At payment menu, enter “2” for electronic payment.</w:t>
@@ -1629,7 +1888,7 @@
           <w:ilvl w:val="1"/>
           <w:numId w:val="14"/>
         </w:numPr>
-        <w:spacing w:after="0"/>
+        <w:spacing w:after="0" w:line="240" w:lineRule="auto"/>
       </w:pPr>
       <w:r>
         <w:t>Enter “112233445</w:t>
@@ -1654,7 +1913,7 @@
           <w:ilvl w:val="1"/>
           <w:numId w:val="14"/>
         </w:numPr>
-        <w:spacing w:after="0"/>
+        <w:spacing w:after="0" w:line="240" w:lineRule="auto"/>
       </w:pPr>
       <w:r>
         <w:t>Enter “12/2014” for expiration date and press enter.</w:t>
@@ -1667,7 +1926,7 @@
           <w:ilvl w:val="1"/>
           <w:numId w:val="14"/>
         </w:numPr>
-        <w:spacing w:after="0"/>
+        <w:spacing w:after="0" w:line="240" w:lineRule="auto"/>
       </w:pPr>
       <w:r>
         <w:t>Press enter after receipt shown.</w:t>
@@ -1680,7 +1939,7 @@
           <w:ilvl w:val="0"/>
           <w:numId w:val="14"/>
         </w:numPr>
-        <w:spacing w:after="0"/>
+        <w:spacing w:after="0" w:line="240" w:lineRule="auto"/>
       </w:pPr>
       <w:r>
         <w:t>Expected Result</w:t>
@@ -1693,7 +1952,7 @@
           <w:ilvl w:val="1"/>
           <w:numId w:val="14"/>
         </w:numPr>
-        <w:spacing w:after="0"/>
+        <w:spacing w:after="0" w:line="240" w:lineRule="auto"/>
       </w:pPr>
       <w:r>
         <w:t>After</w:t>
@@ -1721,7 +1980,7 @@
           <w:ilvl w:val="1"/>
           <w:numId w:val="14"/>
         </w:numPr>
-        <w:spacing w:after="0"/>
+        <w:spacing w:after="0" w:line="240" w:lineRule="auto"/>
       </w:pPr>
       <w:r>
         <w:t>Directed back to main menu.</w:t>
@@ -1729,12 +1988,12 @@
     </w:p>
     <w:p>
       <w:pPr>
-        <w:spacing w:after="0"/>
-      </w:pPr>
-    </w:p>
-    <w:p>
-      <w:pPr>
-        <w:spacing w:after="0"/>
+        <w:spacing w:after="0" w:line="240" w:lineRule="auto"/>
+      </w:pPr>
+    </w:p>
+    <w:p>
+      <w:pPr>
+        <w:spacing w:after="0" w:line="240" w:lineRule="auto"/>
       </w:pPr>
       <w:r>
         <w:t xml:space="preserve">Test Case 12: </w:t>
@@ -1750,7 +2009,7 @@
           <w:ilvl w:val="0"/>
           <w:numId w:val="15"/>
         </w:numPr>
-        <w:spacing w:after="0"/>
+        <w:spacing w:after="0" w:line="240" w:lineRule="auto"/>
       </w:pPr>
       <w:r>
         <w:t>Test employee function.  Must ensure only valid users have access to employee functions.</w:t>
@@ -1763,7 +2022,7 @@
           <w:ilvl w:val="0"/>
           <w:numId w:val="15"/>
         </w:numPr>
-        <w:spacing w:after="0"/>
+        <w:spacing w:after="0" w:line="240" w:lineRule="auto"/>
       </w:pPr>
       <w:r>
         <w:t>Steps</w:t>
@@ -1776,7 +2035,7 @@
           <w:ilvl w:val="1"/>
           <w:numId w:val="15"/>
         </w:numPr>
-        <w:spacing w:after="0"/>
+        <w:spacing w:after="0" w:line="240" w:lineRule="auto"/>
       </w:pPr>
       <w:r>
         <w:t>Enter “4” at main menu and press enter.</w:t>
@@ -1789,7 +2048,7 @@
           <w:ilvl w:val="1"/>
           <w:numId w:val="15"/>
         </w:numPr>
-        <w:spacing w:after="0"/>
+        <w:spacing w:after="0" w:line="240" w:lineRule="auto"/>
       </w:pPr>
       <w:r>
         <w:t>Enter “</w:t>
@@ -1810,7 +2069,7 @@
           <w:ilvl w:val="1"/>
           <w:numId w:val="15"/>
         </w:numPr>
-        <w:spacing w:after="0"/>
+        <w:spacing w:after="0" w:line="240" w:lineRule="auto"/>
       </w:pPr>
       <w:r>
         <w:t>Enter “123” for pass code and press enter.</w:t>
@@ -1823,7 +2082,7 @@
           <w:ilvl w:val="1"/>
           <w:numId w:val="15"/>
         </w:numPr>
-        <w:spacing w:after="0"/>
+        <w:spacing w:after="0" w:line="240" w:lineRule="auto"/>
       </w:pPr>
       <w:r>
         <w:t>After message, press enter to continue.</w:t>
@@ -1836,7 +2095,7 @@
           <w:ilvl w:val="1"/>
           <w:numId w:val="15"/>
         </w:numPr>
-        <w:spacing w:after="0"/>
+        <w:spacing w:after="0" w:line="240" w:lineRule="auto"/>
       </w:pPr>
       <w:r>
         <w:t>Enter “</w:t>
@@ -1857,7 +2116,7 @@
           <w:ilvl w:val="1"/>
           <w:numId w:val="15"/>
         </w:numPr>
-        <w:spacing w:after="0"/>
+        <w:spacing w:after="0" w:line="240" w:lineRule="auto"/>
       </w:pPr>
       <w:r>
         <w:t>Enter “1234” for pass code and press enter.</w:t>
@@ -1870,7 +2129,7 @@
           <w:ilvl w:val="1"/>
           <w:numId w:val="15"/>
         </w:numPr>
-        <w:spacing w:after="0"/>
+        <w:spacing w:after="0" w:line="240" w:lineRule="auto"/>
       </w:pPr>
       <w:r>
         <w:t>After message, press enter to continue.</w:t>
@@ -1883,7 +2142,7 @@
           <w:ilvl w:val="0"/>
           <w:numId w:val="15"/>
         </w:numPr>
-        <w:spacing w:after="0"/>
+        <w:spacing w:after="0" w:line="240" w:lineRule="auto"/>
       </w:pPr>
       <w:r>
         <w:t>Expected Result</w:t>
@@ -1896,7 +2155,7 @@
           <w:ilvl w:val="1"/>
           <w:numId w:val="15"/>
         </w:numPr>
-        <w:spacing w:after="0"/>
+        <w:spacing w:after="0" w:line="240" w:lineRule="auto"/>
       </w:pPr>
       <w:r>
         <w:t>Login unsuccessful message displayed after each failed login attempt.</w:t>
@@ -1909,7 +2168,7 @@
           <w:ilvl w:val="1"/>
           <w:numId w:val="15"/>
         </w:numPr>
-        <w:spacing w:after="0"/>
+        <w:spacing w:after="0" w:line="240" w:lineRule="auto"/>
       </w:pPr>
       <w:r>
         <w:t>Directed back to main menu after each failed login attempt.</w:t>
@@ -1917,14 +2176,25 @@
     </w:p>
     <w:p>
       <w:pPr>
-        <w:spacing w:after="0"/>
-      </w:pPr>
-    </w:p>
-    <w:p>
-      <w:pPr>
-        <w:spacing w:after="0"/>
-      </w:pPr>
-      <w:r>
+        <w:spacing w:after="0" w:line="240" w:lineRule="auto"/>
+      </w:pPr>
+    </w:p>
+    <w:p>
+      <w:pPr>
+        <w:spacing w:after="0" w:line="240" w:lineRule="auto"/>
+      </w:pPr>
+    </w:p>
+    <w:p>
+      <w:pPr>
+        <w:spacing w:after="0" w:line="240" w:lineRule="auto"/>
+      </w:pPr>
+    </w:p>
+    <w:p>
+      <w:pPr>
+        <w:spacing w:after="0" w:line="240" w:lineRule="auto"/>
+      </w:pPr>
+      <w:r>
+        <w:lastRenderedPageBreak/>
         <w:t>Test Case 13: Employee valid login</w:t>
       </w:r>
     </w:p>
@@ -1935,7 +2205,7 @@
           <w:ilvl w:val="0"/>
           <w:numId w:val="17"/>
         </w:numPr>
-        <w:spacing w:after="0"/>
+        <w:spacing w:after="0" w:line="240" w:lineRule="auto"/>
       </w:pPr>
       <w:r>
         <w:t>Test employee function.  Must ensure only valid users have access to employee functions.</w:t>
@@ -1948,7 +2218,7 @@
           <w:ilvl w:val="0"/>
           <w:numId w:val="17"/>
         </w:numPr>
-        <w:spacing w:after="0"/>
+        <w:spacing w:after="0" w:line="240" w:lineRule="auto"/>
       </w:pPr>
       <w:r>
         <w:t>Steps</w:t>
@@ -1961,7 +2231,7 @@
           <w:ilvl w:val="1"/>
           <w:numId w:val="17"/>
         </w:numPr>
-        <w:spacing w:after="0"/>
+        <w:spacing w:after="0" w:line="240" w:lineRule="auto"/>
       </w:pPr>
       <w:r>
         <w:t>Enter “4” at main menu and press enter.</w:t>
@@ -1974,7 +2244,7 @@
           <w:ilvl w:val="1"/>
           <w:numId w:val="17"/>
         </w:numPr>
-        <w:spacing w:after="0"/>
+        <w:spacing w:after="0" w:line="240" w:lineRule="auto"/>
       </w:pPr>
       <w:r>
         <w:t>Enter “</w:t>
@@ -1995,7 +2265,7 @@
           <w:ilvl w:val="1"/>
           <w:numId w:val="17"/>
         </w:numPr>
-        <w:spacing w:after="0"/>
+        <w:spacing w:after="0" w:line="240" w:lineRule="auto"/>
       </w:pPr>
       <w:r>
         <w:t>Enter “123</w:t>
@@ -2014,7 +2284,7 @@
           <w:ilvl w:val="0"/>
           <w:numId w:val="17"/>
         </w:numPr>
-        <w:spacing w:after="0"/>
+        <w:spacing w:after="0" w:line="240" w:lineRule="auto"/>
       </w:pPr>
       <w:r>
         <w:t>Expected Result</w:t>
@@ -2027,7 +2297,7 @@
           <w:ilvl w:val="1"/>
           <w:numId w:val="17"/>
         </w:numPr>
-        <w:spacing w:after="0"/>
+        <w:spacing w:after="0" w:line="240" w:lineRule="auto"/>
       </w:pPr>
       <w:r>
         <w:t>Successful login message displayed</w:t>
@@ -2040,7 +2310,7 @@
           <w:ilvl w:val="1"/>
           <w:numId w:val="17"/>
         </w:numPr>
-        <w:spacing w:after="0"/>
+        <w:spacing w:after="0" w:line="240" w:lineRule="auto"/>
       </w:pPr>
       <w:r>
         <w:t>Directed to employee menu.</w:t>
@@ -2048,12 +2318,12 @@
     </w:p>
     <w:p>
       <w:pPr>
-        <w:spacing w:after="0"/>
-      </w:pPr>
-    </w:p>
-    <w:p>
-      <w:pPr>
-        <w:spacing w:after="0"/>
+        <w:spacing w:after="0" w:line="240" w:lineRule="auto"/>
+      </w:pPr>
+    </w:p>
+    <w:p>
+      <w:pPr>
+        <w:spacing w:after="0" w:line="240" w:lineRule="auto"/>
       </w:pPr>
       <w:r>
         <w:t>Test Case 14: Create New User</w:t>
@@ -2066,7 +2336,7 @@
           <w:ilvl w:val="0"/>
           <w:numId w:val="18"/>
         </w:numPr>
-        <w:spacing w:after="0"/>
+        <w:spacing w:after="0" w:line="240" w:lineRule="auto"/>
       </w:pPr>
       <w:r>
         <w:t>Test employee function.  Must allow new user creation for hiring of employees.</w:t>
@@ -2079,7 +2349,7 @@
           <w:ilvl w:val="0"/>
           <w:numId w:val="18"/>
         </w:numPr>
-        <w:spacing w:after="0"/>
+        <w:spacing w:after="0" w:line="240" w:lineRule="auto"/>
       </w:pPr>
       <w:r>
         <w:t>Steps</w:t>
@@ -2092,7 +2362,7 @@
           <w:ilvl w:val="1"/>
           <w:numId w:val="18"/>
         </w:numPr>
-        <w:spacing w:after="0"/>
+        <w:spacing w:after="0" w:line="240" w:lineRule="auto"/>
       </w:pPr>
       <w:r>
         <w:t>Enter “4” for create new user and press enter.</w:t>
@@ -2105,7 +2375,7 @@
           <w:ilvl w:val="1"/>
           <w:numId w:val="18"/>
         </w:numPr>
-        <w:spacing w:after="0"/>
+        <w:spacing w:after="0" w:line="240" w:lineRule="auto"/>
       </w:pPr>
       <w:r>
         <w:t>Enter “</w:t>
@@ -2126,7 +2396,7 @@
           <w:ilvl w:val="1"/>
           <w:numId w:val="18"/>
         </w:numPr>
-        <w:spacing w:after="0"/>
+        <w:spacing w:after="0" w:line="240" w:lineRule="auto"/>
       </w:pPr>
       <w:r>
         <w:t>Enter “123” for new pass code and press enter then press enter to continue.</w:t>
@@ -2139,7 +2409,7 @@
           <w:ilvl w:val="1"/>
           <w:numId w:val="18"/>
         </w:numPr>
-        <w:spacing w:after="0"/>
+        <w:spacing w:after="0" w:line="240" w:lineRule="auto"/>
       </w:pPr>
       <w:r>
         <w:t>Enter “4” for employee login and press enter.</w:t>
@@ -2152,10 +2422,9 @@
           <w:ilvl w:val="1"/>
           <w:numId w:val="18"/>
         </w:numPr>
-        <w:spacing w:after="0"/>
-      </w:pPr>
-      <w:r>
-        <w:lastRenderedPageBreak/>
+        <w:spacing w:after="0" w:line="240" w:lineRule="auto"/>
+      </w:pPr>
+      <w:r>
         <w:t>Enter “</w:t>
       </w:r>
       <w:proofErr w:type="spellStart"/>
@@ -2174,7 +2443,7 @@
           <w:ilvl w:val="1"/>
           <w:numId w:val="18"/>
         </w:numPr>
-        <w:spacing w:after="0"/>
+        <w:spacing w:after="0" w:line="240" w:lineRule="auto"/>
       </w:pPr>
       <w:r>
         <w:t>Enter “123” for pass code and press enter.</w:t>
@@ -2187,7 +2456,7 @@
           <w:ilvl w:val="1"/>
           <w:numId w:val="18"/>
         </w:numPr>
-        <w:spacing w:after="0"/>
+        <w:spacing w:after="0" w:line="240" w:lineRule="auto"/>
       </w:pPr>
     </w:p>
     <w:p>
@@ -2197,7 +2466,7 @@
           <w:ilvl w:val="0"/>
           <w:numId w:val="18"/>
         </w:numPr>
-        <w:spacing w:after="0"/>
+        <w:spacing w:after="0" w:line="240" w:lineRule="auto"/>
       </w:pPr>
       <w:r>
         <w:t>Expected Result</w:t>
@@ -2210,7 +2479,7 @@
           <w:ilvl w:val="1"/>
           <w:numId w:val="18"/>
         </w:numPr>
-        <w:spacing w:after="0"/>
+        <w:spacing w:after="0" w:line="240" w:lineRule="auto"/>
       </w:pPr>
       <w:r>
         <w:t>Directed back to main menu after new user info entered.</w:t>
@@ -2223,7 +2492,7 @@
           <w:ilvl w:val="1"/>
           <w:numId w:val="18"/>
         </w:numPr>
-        <w:spacing w:after="0"/>
+        <w:spacing w:after="0" w:line="240" w:lineRule="auto"/>
       </w:pPr>
       <w:r>
         <w:t>New user credentials allow access to user menu.</w:t>
@@ -2231,13 +2500,13 @@
     </w:p>
     <w:p>
       <w:pPr>
-        <w:spacing w:after="0"/>
+        <w:spacing w:after="0" w:line="240" w:lineRule="auto"/>
         <w:ind w:left="720"/>
       </w:pPr>
     </w:p>
     <w:p>
       <w:pPr>
-        <w:spacing w:after="0"/>
+        <w:spacing w:after="0" w:line="240" w:lineRule="auto"/>
       </w:pPr>
       <w:r>
         <w:t>Test Case 15</w:t>
@@ -2256,7 +2525,7 @@
           <w:ilvl w:val="0"/>
           <w:numId w:val="19"/>
         </w:numPr>
-        <w:spacing w:after="0"/>
+        <w:spacing w:after="0" w:line="240" w:lineRule="auto"/>
       </w:pPr>
       <w:r>
         <w:t>Tests employee function.  Must allow deactivation for termination of employees.</w:t>
@@ -2269,7 +2538,7 @@
           <w:ilvl w:val="0"/>
           <w:numId w:val="19"/>
         </w:numPr>
-        <w:spacing w:after="0"/>
+        <w:spacing w:after="0" w:line="240" w:lineRule="auto"/>
       </w:pPr>
       <w:r>
         <w:t>Steps</w:t>
@@ -2282,7 +2551,7 @@
           <w:ilvl w:val="1"/>
           <w:numId w:val="19"/>
         </w:numPr>
-        <w:spacing w:after="0"/>
+        <w:spacing w:after="0" w:line="240" w:lineRule="auto"/>
       </w:pPr>
       <w:r>
         <w:t>Enter “</w:t>
@@ -2304,7 +2573,7 @@
           <w:ilvl w:val="1"/>
           <w:numId w:val="19"/>
         </w:numPr>
-        <w:spacing w:after="0"/>
+        <w:spacing w:after="0" w:line="240" w:lineRule="auto"/>
       </w:pPr>
       <w:r>
         <w:t>Enter “</w:t>
@@ -2325,7 +2594,7 @@
           <w:ilvl w:val="1"/>
           <w:numId w:val="19"/>
         </w:numPr>
-        <w:spacing w:after="0"/>
+        <w:spacing w:after="0" w:line="240" w:lineRule="auto"/>
       </w:pPr>
       <w:r>
         <w:t>At main menu, enter “4” for employee login.</w:t>
@@ -2338,7 +2607,7 @@
           <w:ilvl w:val="1"/>
           <w:numId w:val="19"/>
         </w:numPr>
-        <w:spacing w:after="0"/>
+        <w:spacing w:after="0" w:line="240" w:lineRule="auto"/>
       </w:pPr>
       <w:r>
         <w:t>Enter “</w:t>
@@ -2359,7 +2628,7 @@
           <w:ilvl w:val="1"/>
           <w:numId w:val="19"/>
         </w:numPr>
-        <w:spacing w:after="0"/>
+        <w:spacing w:after="0" w:line="240" w:lineRule="auto"/>
       </w:pPr>
       <w:r>
         <w:t>Enter “123” for pass code and press enter.</w:t>
@@ -2375,7 +2644,7 @@
           <w:ilvl w:val="1"/>
           <w:numId w:val="19"/>
         </w:numPr>
-        <w:spacing w:after="0"/>
+        <w:spacing w:after="0" w:line="240" w:lineRule="auto"/>
       </w:pPr>
       <w:r>
         <w:t>Press enter to continue.</w:t>
@@ -2388,7 +2657,7 @@
           <w:ilvl w:val="0"/>
           <w:numId w:val="19"/>
         </w:numPr>
-        <w:spacing w:after="0"/>
+        <w:spacing w:after="0" w:line="240" w:lineRule="auto"/>
       </w:pPr>
       <w:r>
         <w:t>Expected Result</w:t>
@@ -2401,7 +2670,7 @@
           <w:ilvl w:val="1"/>
           <w:numId w:val="19"/>
         </w:numPr>
-        <w:spacing w:after="0"/>
+        <w:spacing w:after="0" w:line="240" w:lineRule="auto"/>
       </w:pPr>
       <w:r>
         <w:t>Access to employee menu not allowed for deactivated user.</w:t>
@@ -2414,7 +2683,7 @@
           <w:ilvl w:val="1"/>
           <w:numId w:val="19"/>
         </w:numPr>
-        <w:spacing w:after="0"/>
+        <w:spacing w:after="0" w:line="240" w:lineRule="auto"/>
       </w:pPr>
       <w:r>
         <w:t>Login unsuccessful message displayed.</w:t>
@@ -2427,7 +2696,7 @@
           <w:ilvl w:val="1"/>
           <w:numId w:val="19"/>
         </w:numPr>
-        <w:spacing w:after="0"/>
+        <w:spacing w:after="0" w:line="240" w:lineRule="auto"/>
       </w:pPr>
       <w:r>
         <w:t>Directed to main</w:t>
@@ -2438,14 +2707,67 @@
     </w:p>
     <w:p>
       <w:pPr>
-        <w:spacing w:after="0"/>
-      </w:pPr>
-    </w:p>
-    <w:p>
-      <w:pPr>
-        <w:spacing w:after="0"/>
-      </w:pPr>
-      <w:r>
+        <w:spacing w:after="0" w:line="240" w:lineRule="auto"/>
+      </w:pPr>
+    </w:p>
+    <w:p>
+      <w:pPr>
+        <w:spacing w:after="0" w:line="240" w:lineRule="auto"/>
+      </w:pPr>
+    </w:p>
+    <w:p>
+      <w:pPr>
+        <w:spacing w:after="0" w:line="240" w:lineRule="auto"/>
+      </w:pPr>
+    </w:p>
+    <w:p>
+      <w:pPr>
+        <w:spacing w:after="0" w:line="240" w:lineRule="auto"/>
+      </w:pPr>
+    </w:p>
+    <w:p>
+      <w:pPr>
+        <w:spacing w:after="0" w:line="240" w:lineRule="auto"/>
+      </w:pPr>
+    </w:p>
+    <w:p>
+      <w:pPr>
+        <w:spacing w:after="0" w:line="240" w:lineRule="auto"/>
+      </w:pPr>
+    </w:p>
+    <w:p>
+      <w:pPr>
+        <w:spacing w:after="0" w:line="240" w:lineRule="auto"/>
+      </w:pPr>
+    </w:p>
+    <w:p>
+      <w:pPr>
+        <w:spacing w:after="0" w:line="240" w:lineRule="auto"/>
+      </w:pPr>
+    </w:p>
+    <w:p>
+      <w:pPr>
+        <w:spacing w:after="0" w:line="240" w:lineRule="auto"/>
+      </w:pPr>
+    </w:p>
+    <w:p>
+      <w:pPr>
+        <w:spacing w:after="0" w:line="240" w:lineRule="auto"/>
+      </w:pPr>
+      <w:bookmarkStart w:id="0" w:name="_GoBack"/>
+      <w:bookmarkEnd w:id="0"/>
+    </w:p>
+    <w:p>
+      <w:pPr>
+        <w:spacing w:after="0" w:line="240" w:lineRule="auto"/>
+      </w:pPr>
+    </w:p>
+    <w:p>
+      <w:pPr>
+        <w:spacing w:after="0" w:line="240" w:lineRule="auto"/>
+      </w:pPr>
+      <w:r>
+        <w:lastRenderedPageBreak/>
         <w:t>Test Case 16: Update Total Garage Spaces</w:t>
       </w:r>
     </w:p>
@@ -2456,7 +2778,7 @@
           <w:ilvl w:val="0"/>
           <w:numId w:val="20"/>
         </w:numPr>
-        <w:spacing w:after="0"/>
+        <w:spacing w:after="0" w:line="240" w:lineRule="auto"/>
       </w:pPr>
       <w:r>
         <w:t>Tests employee function.  Employees must have ability to update total number of spaces for downsizing/upsizing.</w:t>
@@ -2469,7 +2791,7 @@
           <w:ilvl w:val="0"/>
           <w:numId w:val="20"/>
         </w:numPr>
-        <w:spacing w:after="0"/>
+        <w:spacing w:after="0" w:line="240" w:lineRule="auto"/>
       </w:pPr>
       <w:r>
         <w:t>Steps</w:t>
@@ -2482,7 +2804,7 @@
           <w:ilvl w:val="1"/>
           <w:numId w:val="20"/>
         </w:numPr>
-        <w:spacing w:after="0"/>
+        <w:spacing w:after="0" w:line="240" w:lineRule="auto"/>
       </w:pPr>
       <w:r>
         <w:t>At main menu, enter “4” for employee login.</w:t>
@@ -2495,7 +2817,7 @@
           <w:ilvl w:val="1"/>
           <w:numId w:val="20"/>
         </w:numPr>
-        <w:spacing w:after="0"/>
+        <w:spacing w:after="0" w:line="240" w:lineRule="auto"/>
       </w:pPr>
       <w:r>
         <w:t>Enter “</w:t>
@@ -2516,7 +2838,7 @@
           <w:ilvl w:val="1"/>
           <w:numId w:val="20"/>
         </w:numPr>
-        <w:spacing w:after="0"/>
+        <w:spacing w:after="0" w:line="240" w:lineRule="auto"/>
       </w:pPr>
       <w:r>
         <w:t>Enter “1234” for pass code and press enter.</w:t>
@@ -2529,7 +2851,7 @@
           <w:ilvl w:val="1"/>
           <w:numId w:val="20"/>
         </w:numPr>
-        <w:spacing w:after="0"/>
+        <w:spacing w:after="0" w:line="240" w:lineRule="auto"/>
       </w:pPr>
       <w:r>
         <w:t>Enter “3” for update spaces.</w:t>
@@ -2542,7 +2864,7 @@
           <w:ilvl w:val="1"/>
           <w:numId w:val="20"/>
         </w:numPr>
-        <w:spacing w:after="0"/>
+        <w:spacing w:after="0" w:line="240" w:lineRule="auto"/>
       </w:pPr>
       <w:r>
         <w:t>Enter “10” for new number of total spaces and press enter.</w:t>
@@ -2555,7 +2877,7 @@
           <w:ilvl w:val="1"/>
           <w:numId w:val="20"/>
         </w:numPr>
-        <w:spacing w:after="0"/>
+        <w:spacing w:after="0" w:line="240" w:lineRule="auto"/>
       </w:pPr>
       <w:r>
         <w:t>At main menu, enter “5” for capacity status and press enter.</w:t>
@@ -2568,7 +2890,7 @@
           <w:ilvl w:val="1"/>
           <w:numId w:val="20"/>
         </w:numPr>
-        <w:spacing w:after="0"/>
+        <w:spacing w:after="0" w:line="240" w:lineRule="auto"/>
       </w:pPr>
       <w:r>
         <w:t>Press enter to continue.</w:t>
@@ -2581,7 +2903,7 @@
           <w:ilvl w:val="0"/>
           <w:numId w:val="20"/>
         </w:numPr>
-        <w:spacing w:after="0"/>
+        <w:spacing w:after="0" w:line="240" w:lineRule="auto"/>
       </w:pPr>
       <w:r>
         <w:t>Expected Result</w:t>
@@ -2594,7 +2916,7 @@
           <w:ilvl w:val="1"/>
           <w:numId w:val="20"/>
         </w:numPr>
-        <w:spacing w:after="0"/>
+        <w:spacing w:after="0" w:line="240" w:lineRule="auto"/>
       </w:pPr>
       <w:r>
         <w:t>Total spaces updated to 10.</w:t>
@@ -2602,12 +2924,12 @@
     </w:p>
     <w:p>
       <w:pPr>
-        <w:spacing w:after="0"/>
-      </w:pPr>
-    </w:p>
-    <w:p>
-      <w:pPr>
-        <w:spacing w:after="0"/>
+        <w:spacing w:after="0" w:line="240" w:lineRule="auto"/>
+      </w:pPr>
+    </w:p>
+    <w:p>
+      <w:pPr>
+        <w:spacing w:after="0" w:line="240" w:lineRule="auto"/>
       </w:pPr>
       <w:r>
         <w:t xml:space="preserve">Test Case 17: Update </w:t>
@@ -2623,7 +2945,7 @@
           <w:ilvl w:val="0"/>
           <w:numId w:val="22"/>
         </w:numPr>
-        <w:spacing w:after="0"/>
+        <w:spacing w:after="0" w:line="240" w:lineRule="auto"/>
       </w:pPr>
       <w:r>
         <w:t>Tests employee function.  Must allow employees to update rate as business needs change.</w:t>
@@ -2636,7 +2958,7 @@
           <w:ilvl w:val="0"/>
           <w:numId w:val="22"/>
         </w:numPr>
-        <w:spacing w:after="0"/>
+        <w:spacing w:after="0" w:line="240" w:lineRule="auto"/>
       </w:pPr>
       <w:r>
         <w:t>Steps</w:t>
@@ -2649,7 +2971,7 @@
           <w:ilvl w:val="1"/>
           <w:numId w:val="22"/>
         </w:numPr>
-        <w:spacing w:after="0"/>
+        <w:spacing w:after="0" w:line="240" w:lineRule="auto"/>
       </w:pPr>
       <w:r>
         <w:t>At main menu, enter “4” for employee login.</w:t>
@@ -2662,7 +2984,7 @@
           <w:ilvl w:val="1"/>
           <w:numId w:val="22"/>
         </w:numPr>
-        <w:spacing w:after="0"/>
+        <w:spacing w:after="0" w:line="240" w:lineRule="auto"/>
       </w:pPr>
       <w:r>
         <w:t>Enter “</w:t>
@@ -2683,7 +3005,7 @@
           <w:ilvl w:val="1"/>
           <w:numId w:val="22"/>
         </w:numPr>
-        <w:spacing w:after="0"/>
+        <w:spacing w:after="0" w:line="240" w:lineRule="auto"/>
       </w:pPr>
       <w:r>
         <w:t>Enter “1234” for pass code and press enter.</w:t>
@@ -2696,7 +3018,7 @@
           <w:ilvl w:val="1"/>
           <w:numId w:val="22"/>
         </w:numPr>
-        <w:spacing w:after="0"/>
+        <w:spacing w:after="0" w:line="240" w:lineRule="auto"/>
       </w:pPr>
       <w:r>
         <w:t>At employee menu, enter “1” for update hourly rate and press enter.</w:t>
@@ -2709,7 +3031,7 @@
           <w:ilvl w:val="1"/>
           <w:numId w:val="22"/>
         </w:numPr>
-        <w:spacing w:after="0"/>
+        <w:spacing w:after="0" w:line="240" w:lineRule="auto"/>
       </w:pPr>
       <w:r>
         <w:t>Enter “5” for new hourly rate and press enter. Press enter to continue.</w:t>
@@ -2722,7 +3044,7 @@
           <w:ilvl w:val="1"/>
           <w:numId w:val="22"/>
         </w:numPr>
-        <w:spacing w:after="0"/>
+        <w:spacing w:after="0" w:line="240" w:lineRule="auto"/>
       </w:pPr>
       <w:r>
         <w:t>At main menu, press “1” to enter garage and press enter. Note ticket ID.</w:t>
@@ -2735,10 +3057,9 @@
           <w:ilvl w:val="1"/>
           <w:numId w:val="22"/>
         </w:numPr>
-        <w:spacing w:after="0"/>
-      </w:pPr>
-      <w:r>
-        <w:lastRenderedPageBreak/>
+        <w:spacing w:after="0" w:line="240" w:lineRule="auto"/>
+      </w:pPr>
+      <w:r>
         <w:t>Press enter to continue.</w:t>
       </w:r>
     </w:p>
@@ -2749,7 +3070,7 @@
           <w:ilvl w:val="1"/>
           <w:numId w:val="22"/>
         </w:numPr>
-        <w:spacing w:after="0"/>
+        <w:spacing w:after="0" w:line="240" w:lineRule="auto"/>
       </w:pPr>
       <w:r>
         <w:t>Enter “2” for exit garage and press enter.</w:t>
@@ -2762,7 +3083,7 @@
           <w:ilvl w:val="1"/>
           <w:numId w:val="22"/>
         </w:numPr>
-        <w:spacing w:after="0"/>
+        <w:spacing w:after="0" w:line="240" w:lineRule="auto"/>
       </w:pPr>
       <w:r>
         <w:t>Enter “1” for enter ticket ID option and press enter.</w:t>
@@ -2775,7 +3096,7 @@
           <w:ilvl w:val="1"/>
           <w:numId w:val="22"/>
         </w:numPr>
-        <w:spacing w:after="0"/>
+        <w:spacing w:after="0" w:line="240" w:lineRule="auto"/>
       </w:pPr>
       <w:r>
         <w:t>Enter ticket ID from step f and press enter.</w:t>
@@ -2788,7 +3109,7 @@
           <w:ilvl w:val="1"/>
           <w:numId w:val="22"/>
         </w:numPr>
-        <w:spacing w:after="0"/>
+        <w:spacing w:after="0" w:line="240" w:lineRule="auto"/>
       </w:pPr>
       <w:r>
         <w:t>Enter 3 for back and press enter. Press enter to continue.</w:t>
@@ -2801,7 +3122,7 @@
           <w:ilvl w:val="0"/>
           <w:numId w:val="22"/>
         </w:numPr>
-        <w:spacing w:after="0"/>
+        <w:spacing w:after="0" w:line="240" w:lineRule="auto"/>
       </w:pPr>
       <w:r>
         <w:t>Expected Result</w:t>
@@ -2814,7 +3135,7 @@
           <w:ilvl w:val="1"/>
           <w:numId w:val="22"/>
         </w:numPr>
-        <w:spacing w:after="0"/>
+        <w:spacing w:after="0" w:line="240" w:lineRule="auto"/>
       </w:pPr>
       <w:r>
         <w:t>Amount due reflects new hourly rate.</w:t>
@@ -2827,7 +3148,7 @@
           <w:ilvl w:val="1"/>
           <w:numId w:val="22"/>
         </w:numPr>
-        <w:spacing w:after="0"/>
+        <w:spacing w:after="0" w:line="240" w:lineRule="auto"/>
       </w:pPr>
       <w:r>
         <w:t>Directed back to main menu.</w:t>
@@ -2835,12 +3156,12 @@
     </w:p>
     <w:p>
       <w:pPr>
-        <w:spacing w:after="0"/>
-      </w:pPr>
-    </w:p>
-    <w:p>
-      <w:pPr>
-        <w:spacing w:after="0"/>
+        <w:spacing w:after="0" w:line="240" w:lineRule="auto"/>
+      </w:pPr>
+    </w:p>
+    <w:p>
+      <w:pPr>
+        <w:spacing w:after="0" w:line="240" w:lineRule="auto"/>
       </w:pPr>
       <w:r>
         <w:t>Test Case 18</w:t>
@@ -2862,7 +3183,7 @@
           <w:ilvl w:val="0"/>
           <w:numId w:val="23"/>
         </w:numPr>
-        <w:spacing w:after="0"/>
+        <w:spacing w:after="0" w:line="240" w:lineRule="auto"/>
       </w:pPr>
       <w:r>
         <w:t>Tests employee function.  Must allow employees to update rate as business needs change.</w:t>
@@ -2875,7 +3196,7 @@
           <w:ilvl w:val="0"/>
           <w:numId w:val="23"/>
         </w:numPr>
-        <w:spacing w:after="0"/>
+        <w:spacing w:after="0" w:line="240" w:lineRule="auto"/>
       </w:pPr>
       <w:r>
         <w:t>Steps</w:t>
@@ -2888,7 +3209,7 @@
           <w:ilvl w:val="1"/>
           <w:numId w:val="23"/>
         </w:numPr>
-        <w:spacing w:after="0"/>
+        <w:spacing w:after="0" w:line="240" w:lineRule="auto"/>
       </w:pPr>
       <w:r>
         <w:t>At main menu, enter “4” for employee login.</w:t>
@@ -2901,7 +3222,7 @@
           <w:ilvl w:val="1"/>
           <w:numId w:val="23"/>
         </w:numPr>
-        <w:spacing w:after="0"/>
+        <w:spacing w:after="0" w:line="240" w:lineRule="auto"/>
       </w:pPr>
       <w:r>
         <w:t>Enter “</w:t>
@@ -2922,7 +3243,7 @@
           <w:ilvl w:val="1"/>
           <w:numId w:val="23"/>
         </w:numPr>
-        <w:spacing w:after="0"/>
+        <w:spacing w:after="0" w:line="240" w:lineRule="auto"/>
       </w:pPr>
       <w:r>
         <w:t>Enter “1234” for pass code and press enter.</w:t>
@@ -2935,7 +3256,7 @@
           <w:ilvl w:val="1"/>
           <w:numId w:val="23"/>
         </w:numPr>
-        <w:spacing w:after="0"/>
+        <w:spacing w:after="0" w:line="240" w:lineRule="auto"/>
       </w:pPr>
       <w:r>
         <w:t>At employee menu, enter “</w:t>
@@ -2954,7 +3275,7 @@
           <w:ilvl w:val="1"/>
           <w:numId w:val="23"/>
         </w:numPr>
-        <w:spacing w:after="0"/>
+        <w:spacing w:after="0" w:line="240" w:lineRule="auto"/>
       </w:pPr>
       <w:r>
         <w:t>Enter “</w:t>
@@ -2979,7 +3300,7 @@
           <w:ilvl w:val="1"/>
           <w:numId w:val="23"/>
         </w:numPr>
-        <w:spacing w:after="0"/>
+        <w:spacing w:after="0" w:line="240" w:lineRule="auto"/>
       </w:pPr>
       <w:r>
         <w:t>At main menu, press “1” t</w:t>
@@ -2995,7 +3316,7 @@
           <w:ilvl w:val="1"/>
           <w:numId w:val="23"/>
         </w:numPr>
-        <w:spacing w:after="0"/>
+        <w:spacing w:after="0" w:line="240" w:lineRule="auto"/>
       </w:pPr>
       <w:r>
         <w:t>Press enter to continue.</w:t>
@@ -3008,7 +3329,7 @@
           <w:ilvl w:val="1"/>
           <w:numId w:val="23"/>
         </w:numPr>
-        <w:spacing w:after="0"/>
+        <w:spacing w:after="0" w:line="240" w:lineRule="auto"/>
       </w:pPr>
       <w:r>
         <w:t>Enter “2” for exit garage and press enter.</w:t>
@@ -3021,7 +3342,7 @@
           <w:ilvl w:val="1"/>
           <w:numId w:val="23"/>
         </w:numPr>
-        <w:spacing w:after="0"/>
+        <w:spacing w:after="0" w:line="240" w:lineRule="auto"/>
       </w:pPr>
       <w:r>
         <w:t>Enter “</w:t>
@@ -3046,7 +3367,7 @@
           <w:ilvl w:val="1"/>
           <w:numId w:val="23"/>
         </w:numPr>
-        <w:spacing w:after="0"/>
+        <w:spacing w:after="0" w:line="240" w:lineRule="auto"/>
       </w:pPr>
       <w:r>
         <w:t>Enter 3 for back and press enter. Press enter to continue.</w:t>
@@ -3059,7 +3380,7 @@
           <w:ilvl w:val="0"/>
           <w:numId w:val="23"/>
         </w:numPr>
-        <w:spacing w:after="0"/>
+        <w:spacing w:after="0" w:line="240" w:lineRule="auto"/>
       </w:pPr>
       <w:r>
         <w:t>Expected Result</w:t>
@@ -3072,7 +3393,7 @@
           <w:ilvl w:val="1"/>
           <w:numId w:val="23"/>
         </w:numPr>
-        <w:spacing w:after="0"/>
+        <w:spacing w:after="0" w:line="240" w:lineRule="auto"/>
       </w:pPr>
       <w:r>
         <w:t>Amount due reflects new flat rate.</w:t>
@@ -3085,7 +3406,7 @@
           <w:ilvl w:val="1"/>
           <w:numId w:val="23"/>
         </w:numPr>
-        <w:spacing w:after="0"/>
+        <w:spacing w:after="0" w:line="240" w:lineRule="auto"/>
       </w:pPr>
       <w:r>
         <w:t>Directed back to main menu.</w:t>
@@ -3093,14 +3414,10 @@
     </w:p>
     <w:p>
       <w:pPr>
-        <w:spacing w:after="0"/>
-      </w:pPr>
-    </w:p>
-    <w:p>
-      <w:pPr>
-        <w:spacing w:after="0"/>
-      </w:pPr>
-      <w:r>
+        <w:spacing w:after="0" w:line="240" w:lineRule="auto"/>
+      </w:pPr>
+      <w:r>
+        <w:lastRenderedPageBreak/>
         <w:t xml:space="preserve">Test Case 19: Entrance Prohibited When Garage is </w:t>
       </w:r>
       <w:proofErr w:type="gramStart"/>
@@ -3116,7 +3433,7 @@
           <w:ilvl w:val="0"/>
           <w:numId w:val="25"/>
         </w:numPr>
-        <w:spacing w:after="0"/>
+        <w:spacing w:after="0" w:line="240" w:lineRule="auto"/>
       </w:pPr>
       <w:r>
         <w:t>Tests entrance function.  Must not allow access to new customers if garage is full.</w:t>
@@ -3129,7 +3446,7 @@
           <w:ilvl w:val="0"/>
           <w:numId w:val="25"/>
         </w:numPr>
-        <w:spacing w:after="0"/>
+        <w:spacing w:after="0" w:line="240" w:lineRule="auto"/>
       </w:pPr>
       <w:r>
         <w:t>Steps</w:t>
@@ -3142,7 +3459,7 @@
           <w:ilvl w:val="1"/>
           <w:numId w:val="25"/>
         </w:numPr>
-        <w:spacing w:after="0"/>
+        <w:spacing w:after="0" w:line="240" w:lineRule="auto"/>
       </w:pPr>
       <w:r>
         <w:t>At main menu, enter “5” for capacity status and press enter. Note number of used spaces.</w:t>
@@ -3155,7 +3472,7 @@
           <w:ilvl w:val="1"/>
           <w:numId w:val="25"/>
         </w:numPr>
-        <w:spacing w:after="0"/>
+        <w:spacing w:after="0" w:line="240" w:lineRule="auto"/>
       </w:pPr>
       <w:r>
         <w:t>At main menu, enter “4” for employee login.</w:t>
@@ -3168,7 +3485,7 @@
           <w:ilvl w:val="1"/>
           <w:numId w:val="25"/>
         </w:numPr>
-        <w:spacing w:after="0"/>
+        <w:spacing w:after="0" w:line="240" w:lineRule="auto"/>
       </w:pPr>
       <w:r>
         <w:t>Enter “</w:t>
@@ -3189,7 +3506,7 @@
           <w:ilvl w:val="1"/>
           <w:numId w:val="25"/>
         </w:numPr>
-        <w:spacing w:after="0"/>
+        <w:spacing w:after="0" w:line="240" w:lineRule="auto"/>
       </w:pPr>
       <w:r>
         <w:t>Enter “1234” for pass code and press enter.</w:t>
@@ -3202,7 +3519,7 @@
           <w:ilvl w:val="1"/>
           <w:numId w:val="25"/>
         </w:numPr>
-        <w:spacing w:after="0"/>
+        <w:spacing w:after="0" w:line="240" w:lineRule="auto"/>
       </w:pPr>
       <w:r>
         <w:t>Enter “3” for update spaces.</w:t>
@@ -3215,7 +3532,7 @@
           <w:ilvl w:val="1"/>
           <w:numId w:val="25"/>
         </w:numPr>
-        <w:spacing w:after="0"/>
+        <w:spacing w:after="0" w:line="240" w:lineRule="auto"/>
       </w:pPr>
       <w:r>
         <w:t xml:space="preserve">Enter </w:t>
@@ -3245,7 +3562,7 @@
           <w:ilvl w:val="1"/>
           <w:numId w:val="25"/>
         </w:numPr>
-        <w:spacing w:after="0"/>
+        <w:spacing w:after="0" w:line="240" w:lineRule="auto"/>
       </w:pPr>
       <w:r>
         <w:t xml:space="preserve">At main menu, press “1” for enter garage. </w:t>
@@ -3258,7 +3575,7 @@
           <w:ilvl w:val="1"/>
           <w:numId w:val="25"/>
         </w:numPr>
-        <w:spacing w:after="0"/>
+        <w:spacing w:after="0" w:line="240" w:lineRule="auto"/>
       </w:pPr>
       <w:r>
         <w:t>Press enter to continue.</w:t>
@@ -3271,7 +3588,7 @@
           <w:ilvl w:val="0"/>
           <w:numId w:val="25"/>
         </w:numPr>
-        <w:spacing w:after="0"/>
+        <w:spacing w:after="0" w:line="240" w:lineRule="auto"/>
       </w:pPr>
       <w:r>
         <w:t>Expected Result</w:t>
@@ -3284,7 +3601,7 @@
           <w:ilvl w:val="1"/>
           <w:numId w:val="25"/>
         </w:numPr>
-        <w:spacing w:after="0"/>
+        <w:spacing w:after="0" w:line="240" w:lineRule="auto"/>
       </w:pPr>
       <w:r>
         <w:t>Garage entry is prohibited and directed back to main menu.</w:t>
@@ -3292,12 +3609,12 @@
     </w:p>
     <w:p>
       <w:pPr>
-        <w:spacing w:after="0"/>
-      </w:pPr>
-    </w:p>
-    <w:p>
-      <w:pPr>
-        <w:spacing w:after="0"/>
+        <w:spacing w:after="0" w:line="240" w:lineRule="auto"/>
+      </w:pPr>
+    </w:p>
+    <w:p>
+      <w:pPr>
+        <w:spacing w:after="0" w:line="240" w:lineRule="auto"/>
       </w:pPr>
       <w:r>
         <w:t>Test Case 20: Test Exit Application</w:t>
@@ -3310,15 +3627,10 @@
           <w:ilvl w:val="0"/>
           <w:numId w:val="26"/>
         </w:numPr>
-        <w:spacing w:after="0"/>
-      </w:pPr>
-      <w:r>
-        <w:t xml:space="preserve">Tests exit function for </w:t>
-      </w:r>
-      <w:bookmarkStart w:id="0" w:name="_GoBack"/>
-      <w:bookmarkEnd w:id="0"/>
-      <w:r>
-        <w:t>when application exit is necessary.</w:t>
+        <w:spacing w:after="0" w:line="240" w:lineRule="auto"/>
+      </w:pPr>
+      <w:r>
+        <w:t>Tests exit function for when application exit is necessary.</w:t>
       </w:r>
     </w:p>
     <w:p>
@@ -3328,10 +3640,9 @@
           <w:ilvl w:val="0"/>
           <w:numId w:val="26"/>
         </w:numPr>
-        <w:spacing w:after="0"/>
-      </w:pPr>
-      <w:r>
-        <w:lastRenderedPageBreak/>
+        <w:spacing w:after="0" w:line="240" w:lineRule="auto"/>
+      </w:pPr>
+      <w:r>
         <w:t>Steps</w:t>
       </w:r>
     </w:p>
@@ -3342,7 +3653,7 @@
           <w:ilvl w:val="1"/>
           <w:numId w:val="26"/>
         </w:numPr>
-        <w:spacing w:after="0"/>
+        <w:spacing w:after="0" w:line="240" w:lineRule="auto"/>
       </w:pPr>
       <w:r>
         <w:t>At main menu, enter “6” for quit and press enter.</w:t>
@@ -3355,7 +3666,7 @@
           <w:ilvl w:val="1"/>
           <w:numId w:val="26"/>
         </w:numPr>
-        <w:spacing w:after="0"/>
+        <w:spacing w:after="0" w:line="240" w:lineRule="auto"/>
       </w:pPr>
       <w:r>
         <w:t>Press enter to continue</w:t>
@@ -3368,7 +3679,7 @@
           <w:ilvl w:val="0"/>
           <w:numId w:val="26"/>
         </w:numPr>
-        <w:spacing w:after="0"/>
+        <w:spacing w:after="0" w:line="240" w:lineRule="auto"/>
       </w:pPr>
       <w:r>
         <w:t>Expected Result.</w:t>
@@ -3381,10 +3692,182 @@
           <w:ilvl w:val="1"/>
           <w:numId w:val="26"/>
         </w:numPr>
-        <w:spacing w:after="0"/>
+        <w:spacing w:after="0" w:line="240" w:lineRule="auto"/>
       </w:pPr>
       <w:r>
         <w:t>Application is exited.</w:t>
+      </w:r>
+    </w:p>
+    <w:p>
+      <w:pPr>
+        <w:spacing w:after="0" w:line="240" w:lineRule="auto"/>
+      </w:pPr>
+    </w:p>
+    <w:p>
+      <w:pPr>
+        <w:spacing w:after="0" w:line="240" w:lineRule="auto"/>
+      </w:pPr>
+      <w:r>
+        <w:rPr>
+          <w:noProof/>
+        </w:rPr>
+        <w:lastRenderedPageBreak/>
+        <w:drawing>
+          <wp:inline distT="0" distB="0" distL="0" distR="0" wp14:anchorId="79E94D1C" wp14:editId="025E89AF">
+            <wp:extent cx="5943600" cy="5570220"/>
+            <wp:effectExtent l="0" t="0" r="0" b="0"/>
+            <wp:docPr id="6" name="Picture 6"/>
+            <wp:cNvGraphicFramePr>
+              <a:graphicFrameLocks xmlns:a="http://schemas.openxmlformats.org/drawingml/2006/main" noChangeAspect="1"/>
+            </wp:cNvGraphicFramePr>
+            <a:graphic xmlns:a="http://schemas.openxmlformats.org/drawingml/2006/main">
+              <a:graphicData uri="http://schemas.openxmlformats.org/drawingml/2006/picture">
+                <pic:pic xmlns:pic="http://schemas.openxmlformats.org/drawingml/2006/picture">
+                  <pic:nvPicPr>
+                    <pic:cNvPr id="1" name=""/>
+                    <pic:cNvPicPr/>
+                  </pic:nvPicPr>
+                  <pic:blipFill>
+                    <a:blip r:embed="rId11"/>
+                    <a:stretch>
+                      <a:fillRect/>
+                    </a:stretch>
+                  </pic:blipFill>
+                  <pic:spPr>
+                    <a:xfrm>
+                      <a:off x="0" y="0"/>
+                      <a:ext cx="5943600" cy="5570220"/>
+                    </a:xfrm>
+                    <a:prstGeom prst="rect">
+                      <a:avLst/>
+                    </a:prstGeom>
+                  </pic:spPr>
+                </pic:pic>
+              </a:graphicData>
+            </a:graphic>
+          </wp:inline>
+        </w:drawing>
+      </w:r>
+    </w:p>
+    <w:p>
+      <w:pPr>
+        <w:spacing w:after="0" w:line="240" w:lineRule="auto"/>
+      </w:pPr>
+    </w:p>
+    <w:p>
+      <w:pPr>
+        <w:spacing w:after="0" w:line="240" w:lineRule="auto"/>
+      </w:pPr>
+      <w:hyperlink r:id="rId12" w:history="1">
+        <w:r>
+          <w:rPr>
+            <w:rStyle w:val="Hyperlink"/>
+          </w:rPr>
+          <w:t>https://github.com/bawitt/CS414-A4/</w:t>
+        </w:r>
+      </w:hyperlink>
+    </w:p>
+    <w:p>
+      <w:pPr>
+        <w:spacing w:after="0" w:line="240" w:lineRule="auto"/>
+      </w:pPr>
+    </w:p>
+    <w:p>
+      <w:pPr>
+        <w:spacing w:after="0" w:line="240" w:lineRule="auto"/>
+      </w:pPr>
+    </w:p>
+    <w:p>
+      <w:pPr>
+        <w:spacing w:after="0" w:line="240" w:lineRule="auto"/>
+      </w:pPr>
+    </w:p>
+    <w:p>
+      <w:pPr>
+        <w:spacing w:after="0" w:line="240" w:lineRule="auto"/>
+      </w:pPr>
+    </w:p>
+    <w:p>
+      <w:pPr>
+        <w:spacing w:after="0" w:line="240" w:lineRule="auto"/>
+      </w:pPr>
+    </w:p>
+    <w:p>
+      <w:pPr>
+        <w:spacing w:after="0" w:line="240" w:lineRule="auto"/>
+      </w:pPr>
+    </w:p>
+    <w:p>
+      <w:pPr>
+        <w:spacing w:after="0" w:line="240" w:lineRule="auto"/>
+      </w:pPr>
+    </w:p>
+    <w:p>
+      <w:pPr>
+        <w:spacing w:after="0" w:line="240" w:lineRule="auto"/>
+      </w:pPr>
+    </w:p>
+    <w:p>
+      <w:pPr>
+        <w:spacing w:after="0" w:line="240" w:lineRule="auto"/>
+      </w:pPr>
+    </w:p>
+    <w:p>
+      <w:pPr>
+        <w:spacing w:after="0" w:line="240" w:lineRule="auto"/>
+      </w:pPr>
+    </w:p>
+    <w:p>
+      <w:pPr>
+        <w:spacing w:after="0" w:line="240" w:lineRule="auto"/>
+      </w:pPr>
+    </w:p>
+    <w:p>
+      <w:pPr>
+        <w:spacing w:after="0" w:line="240" w:lineRule="auto"/>
+      </w:pPr>
+    </w:p>
+    <w:p>
+      <w:pPr>
+        <w:spacing w:after="0" w:line="240" w:lineRule="auto"/>
+      </w:pPr>
+    </w:p>
+    <w:p>
+      <w:pPr>
+        <w:spacing w:after="0" w:line="240" w:lineRule="auto"/>
+      </w:pPr>
+      <w:r>
+        <w:lastRenderedPageBreak/>
+        <w:t>Read me:</w:t>
+      </w:r>
+    </w:p>
+    <w:p>
+      <w:pPr>
+        <w:spacing w:after="0" w:line="240" w:lineRule="auto"/>
+        <w:ind w:firstLine="720"/>
+      </w:pPr>
+      <w:r>
+        <w:t>From the main menu, the user has access to enter, exit, view garage space status, or request employee assistance.  Upon enter, user is given a ticket ID which will be used on exit for tracking and total charge determination.  If exit is selected, the user is directed.  If exit is selected, then the user is directed to another menu where exit with a ticket or with a flat rate payment is selected.   Payment with ticket on exit will calculate total due based on hourly rate and hours of occupancy rounded up.  Flat rate payment will use the garage’s current flat rate to determine amount due.  After one of these options is successfully selected, the payment menu will be available which lets the user select a cash or electronic payment.  Cash payment allows user to enter inserted cash amount until amount due is met or surpassed.  Total change will then be displayed.  Electronic payment option allows user to enter account number and expiration date then authorizes payment.  After successful payment, a receipt will be displayed.  Default values are $4 per hour, $50 flat rate, 20 total spaces, and 0 total used spaces.</w:t>
+      </w:r>
+    </w:p>
+    <w:p>
+      <w:pPr>
+        <w:spacing w:after="0" w:line="240" w:lineRule="auto"/>
+        <w:ind w:firstLine="720"/>
+      </w:pPr>
+      <w:r>
+        <w:t>From the main menu the user also has access to attempt access to an employee menu.  In order to access, a valid username and password must be entered.  Default for this application is “</w:t>
+      </w:r>
+      <w:proofErr w:type="spellStart"/>
+      <w:r>
+        <w:t>bwitt</w:t>
+      </w:r>
+      <w:proofErr w:type="spellEnd"/>
+      <w:r>
+        <w:t>” and password “1234”.  From the employee menu, the employee has access to update the garage flat rate, hourly rate, total number of spaces</w:t>
+      </w:r>
+      <w:r>
+        <w:t>, and override the payment system to allow a customer to exit without payment (while logging this customer’s information).  The employee also has access to create a new user account, deactivate a user account, and retrieve unpaid ticket customer information entered when a customer exits without paying.</w:t>
       </w:r>
     </w:p>
     <w:sectPr>
@@ -3395,6 +3878,56 @@
     </w:sectPr>
   </w:body>
 </w:document>
+</file>
+
+<file path=word/endnotes.xml><?xml version="1.0" encoding="utf-8"?>
+<w:endnotes xmlns:wpc="http://schemas.microsoft.com/office/word/2010/wordprocessingCanvas" xmlns:mc="http://schemas.openxmlformats.org/markup-compatibility/2006" xmlns:o="urn:schemas-microsoft-com:office:office" xmlns:r="http://schemas.openxmlformats.org/officeDocument/2006/relationships" xmlns:m="http://schemas.openxmlformats.org/officeDocument/2006/math" xmlns:v="urn:schemas-microsoft-com:vml" xmlns:wp14="http://schemas.microsoft.com/office/word/2010/wordprocessingDrawing" xmlns:wp="http://schemas.openxmlformats.org/drawingml/2006/wordprocessingDrawing" xmlns:w10="urn:schemas-microsoft-com:office:word" xmlns:w="http://schemas.openxmlformats.org/wordprocessingml/2006/main" xmlns:w14="http://schemas.microsoft.com/office/word/2010/wordml" xmlns:w15="http://schemas.microsoft.com/office/word/2012/wordml" xmlns:wpg="http://schemas.microsoft.com/office/word/2010/wordprocessingGroup" xmlns:wpi="http://schemas.microsoft.com/office/word/2010/wordprocessingInk" xmlns:wne="http://schemas.microsoft.com/office/word/2006/wordml" xmlns:wps="http://schemas.microsoft.com/office/word/2010/wordprocessingShape" mc:Ignorable="w14 w15 wp14">
+  <w:endnote w:type="separator" w:id="-1">
+    <w:p>
+      <w:pPr>
+        <w:spacing w:after="0" w:line="240" w:lineRule="auto"/>
+      </w:pPr>
+      <w:r>
+        <w:separator/>
+      </w:r>
+    </w:p>
+  </w:endnote>
+  <w:endnote w:type="continuationSeparator" w:id="0">
+    <w:p>
+      <w:pPr>
+        <w:spacing w:after="0" w:line="240" w:lineRule="auto"/>
+      </w:pPr>
+      <w:r>
+        <w:continuationSeparator/>
+      </w:r>
+    </w:p>
+  </w:endnote>
+</w:endnotes>
+</file>
+
+<file path=word/footnotes.xml><?xml version="1.0" encoding="utf-8"?>
+<w:footnotes xmlns:wpc="http://schemas.microsoft.com/office/word/2010/wordprocessingCanvas" xmlns:mc="http://schemas.openxmlformats.org/markup-compatibility/2006" xmlns:o="urn:schemas-microsoft-com:office:office" xmlns:r="http://schemas.openxmlformats.org/officeDocument/2006/relationships" xmlns:m="http://schemas.openxmlformats.org/officeDocument/2006/math" xmlns:v="urn:schemas-microsoft-com:vml" xmlns:wp14="http://schemas.microsoft.com/office/word/2010/wordprocessingDrawing" xmlns:wp="http://schemas.openxmlformats.org/drawingml/2006/wordprocessingDrawing" xmlns:w10="urn:schemas-microsoft-com:office:word" xmlns:w="http://schemas.openxmlformats.org/wordprocessingml/2006/main" xmlns:w14="http://schemas.microsoft.com/office/word/2010/wordml" xmlns:w15="http://schemas.microsoft.com/office/word/2012/wordml" xmlns:wpg="http://schemas.microsoft.com/office/word/2010/wordprocessingGroup" xmlns:wpi="http://schemas.microsoft.com/office/word/2010/wordprocessingInk" xmlns:wne="http://schemas.microsoft.com/office/word/2006/wordml" xmlns:wps="http://schemas.microsoft.com/office/word/2010/wordprocessingShape" mc:Ignorable="w14 w15 wp14">
+  <w:footnote w:type="separator" w:id="-1">
+    <w:p>
+      <w:pPr>
+        <w:spacing w:after="0" w:line="240" w:lineRule="auto"/>
+      </w:pPr>
+      <w:r>
+        <w:separator/>
+      </w:r>
+    </w:p>
+  </w:footnote>
+  <w:footnote w:type="continuationSeparator" w:id="0">
+    <w:p>
+      <w:pPr>
+        <w:spacing w:after="0" w:line="240" w:lineRule="auto"/>
+      </w:pPr>
+      <w:r>
+        <w:continuationSeparator/>
+      </w:r>
+    </w:p>
+  </w:footnote>
+</w:footnotes>
 </file>
 
 <file path=word/numbering.xml><?xml version="1.0" encoding="utf-8"?>
@@ -6226,6 +6759,61 @@
       <w:contextualSpacing/>
     </w:pPr>
   </w:style>
+  <w:style w:type="paragraph" w:styleId="Header">
+    <w:name w:val="header"/>
+    <w:basedOn w:val="Normal"/>
+    <w:link w:val="HeaderChar"/>
+    <w:uiPriority w:val="99"/>
+    <w:unhideWhenUsed/>
+    <w:rsid w:val="00CF7258"/>
+    <w:pPr>
+      <w:tabs>
+        <w:tab w:val="center" w:pos="4680"/>
+        <w:tab w:val="right" w:pos="9360"/>
+      </w:tabs>
+      <w:spacing w:after="0" w:line="240" w:lineRule="auto"/>
+    </w:pPr>
+  </w:style>
+  <w:style w:type="character" w:customStyle="1" w:styleId="HeaderChar">
+    <w:name w:val="Header Char"/>
+    <w:basedOn w:val="DefaultParagraphFont"/>
+    <w:link w:val="Header"/>
+    <w:uiPriority w:val="99"/>
+    <w:rsid w:val="00CF7258"/>
+  </w:style>
+  <w:style w:type="paragraph" w:styleId="Footer">
+    <w:name w:val="footer"/>
+    <w:basedOn w:val="Normal"/>
+    <w:link w:val="FooterChar"/>
+    <w:uiPriority w:val="99"/>
+    <w:unhideWhenUsed/>
+    <w:rsid w:val="00CF7258"/>
+    <w:pPr>
+      <w:tabs>
+        <w:tab w:val="center" w:pos="4680"/>
+        <w:tab w:val="right" w:pos="9360"/>
+      </w:tabs>
+      <w:spacing w:after="0" w:line="240" w:lineRule="auto"/>
+    </w:pPr>
+  </w:style>
+  <w:style w:type="character" w:customStyle="1" w:styleId="FooterChar">
+    <w:name w:val="Footer Char"/>
+    <w:basedOn w:val="DefaultParagraphFont"/>
+    <w:link w:val="Footer"/>
+    <w:uiPriority w:val="99"/>
+    <w:rsid w:val="00CF7258"/>
+  </w:style>
+  <w:style w:type="character" w:styleId="Hyperlink">
+    <w:name w:val="Hyperlink"/>
+    <w:basedOn w:val="DefaultParagraphFont"/>
+    <w:uiPriority w:val="99"/>
+    <w:unhideWhenUsed/>
+    <w:rsid w:val="00B045FC"/>
+    <w:rPr>
+      <w:color w:val="0563C1" w:themeColor="hyperlink"/>
+      <w:u w:val="single"/>
+    </w:rPr>
+  </w:style>
 </w:styles>
 </file>
 

</xml_diff>